<commit_message>
Arbeitsversion fuer das Pflichtenheft
</commit_message>
<xml_diff>
--- a/Pflichtenheft.docx
+++ b/Pflichtenheft.docx
@@ -7,8 +7,6 @@
         <w:pStyle w:val="Titel"/>
         <w:jc w:val="center"/>
       </w:pPr>
-      <w:bookmarkStart w:id="0" w:name="_GoBack"/>
-      <w:bookmarkEnd w:id="0"/>
     </w:p>
     <w:p>
       <w:pPr>
@@ -109,7 +107,6 @@
           <w:docPartUnique/>
         </w:docPartObj>
       </w:sdtPr>
-      <w:sdtEndPr/>
       <w:sdtContent>
         <w:p>
           <w:pPr>
@@ -1408,26 +1405,26 @@
       <w:pPr>
         <w:pStyle w:val="berschrift1"/>
       </w:pPr>
-      <w:bookmarkStart w:id="1" w:name="_Toc387649651"/>
+      <w:bookmarkStart w:id="0" w:name="_Toc387649651"/>
       <w:r>
         <w:lastRenderedPageBreak/>
         <w:t>1 Einleitung</w:t>
       </w:r>
-      <w:bookmarkEnd w:id="1"/>
+      <w:bookmarkEnd w:id="0"/>
     </w:p>
     <w:p/>
     <w:p>
       <w:pPr>
         <w:pStyle w:val="berschrift2"/>
       </w:pPr>
-      <w:bookmarkStart w:id="2" w:name="_Toc387649652"/>
+      <w:bookmarkStart w:id="1" w:name="_Toc387649652"/>
       <w:r>
         <w:t xml:space="preserve">1.1 </w:t>
       </w:r>
       <w:r>
         <w:t>Allgemeines</w:t>
       </w:r>
-      <w:bookmarkEnd w:id="2"/>
+      <w:bookmarkEnd w:id="1"/>
     </w:p>
     <w:p/>
     <w:p>
@@ -1480,11 +1477,11 @@
       <w:pPr>
         <w:pStyle w:val="berschrift2"/>
       </w:pPr>
-      <w:bookmarkStart w:id="3" w:name="_Toc387649653"/>
+      <w:bookmarkStart w:id="2" w:name="_Toc387649653"/>
       <w:r>
         <w:t>1.2 Projektgruppe</w:t>
       </w:r>
-      <w:bookmarkEnd w:id="3"/>
+      <w:bookmarkEnd w:id="2"/>
     </w:p>
     <w:p/>
     <w:tbl>
@@ -1817,7 +1814,7 @@
       <w:pPr>
         <w:pStyle w:val="berschrift1"/>
       </w:pPr>
-      <w:bookmarkStart w:id="4" w:name="_Toc387649654"/>
+      <w:bookmarkStart w:id="3" w:name="_Toc387649654"/>
       <w:r>
         <w:lastRenderedPageBreak/>
         <w:t xml:space="preserve">2 </w:t>
@@ -1825,21 +1822,21 @@
       <w:r>
         <w:t>Produktkonzept</w:t>
       </w:r>
-      <w:bookmarkEnd w:id="4"/>
+      <w:bookmarkEnd w:id="3"/>
     </w:p>
     <w:p/>
     <w:p>
       <w:pPr>
         <w:pStyle w:val="berschrift2"/>
       </w:pPr>
-      <w:bookmarkStart w:id="5" w:name="_Toc387649655"/>
+      <w:bookmarkStart w:id="4" w:name="_Toc387649655"/>
       <w:r>
         <w:t xml:space="preserve">2.1 </w:t>
       </w:r>
       <w:r>
         <w:t>Wesentliche Bestandteile</w:t>
       </w:r>
-      <w:bookmarkEnd w:id="5"/>
+      <w:bookmarkEnd w:id="4"/>
     </w:p>
     <w:p>
       <w:pPr>
@@ -1848,12 +1845,76 @@
       <w:r>
         <w:tab/>
       </w:r>
-      <w:bookmarkStart w:id="6" w:name="_Toc387649656"/>
+      <w:bookmarkStart w:id="5" w:name="_Toc387649656"/>
       <w:r>
         <w:t>2.1.1</w:t>
       </w:r>
       <w:r>
         <w:t xml:space="preserve"> Tour</w:t>
+      </w:r>
+      <w:bookmarkEnd w:id="5"/>
+    </w:p>
+    <w:p>
+      <w:pPr>
+        <w:ind w:left="708"/>
+      </w:pPr>
+      <w:r>
+        <w:tab/>
+      </w:r>
+      <w:r>
+        <w:br/>
+        <w:t xml:space="preserve">Die Tour führt durch die Mannheimer Innenstadt, damit Benutzer die zentralen und bekanntesten Ziele der </w:t>
+      </w:r>
+      <w:proofErr w:type="spellStart"/>
+      <w:r>
+        <w:t>Quadratestadt</w:t>
+      </w:r>
+      <w:proofErr w:type="spellEnd"/>
+      <w:r>
+        <w:t xml:space="preserve"> </w:t>
+      </w:r>
+      <w:r>
+        <w:t>erleben können</w:t>
+      </w:r>
+      <w:r>
+        <w:t>.</w:t>
+      </w:r>
+      <w:r>
+        <w:br/>
+        <w:t>Der Nutzer ka</w:t>
+      </w:r>
+      <w:r>
+        <w:t>nn jederz</w:t>
+      </w:r>
+      <w:r>
+        <w:t>eit in die Tour einsteigen und an jedem Punkt begin</w:t>
+      </w:r>
+      <w:r>
+        <w:t>nen, da die Tour als Rundkurs an</w:t>
+      </w:r>
+      <w:r>
+        <w:t xml:space="preserve">gelegt </w:t>
+      </w:r>
+      <w:r>
+        <w:t>ist</w:t>
+      </w:r>
+      <w:r>
+        <w:t>.</w:t>
+      </w:r>
+    </w:p>
+    <w:p>
+      <w:pPr>
+        <w:pStyle w:val="berschrift3"/>
+      </w:pPr>
+      <w:r>
+        <w:tab/>
+      </w:r>
+      <w:bookmarkStart w:id="6" w:name="_Toc387649657"/>
+      <w:r>
+        <w:t>2.1.2</w:t>
+      </w:r>
+      <w:r>
+        <w:t xml:space="preserve"> Rätsel</w:t>
       </w:r>
       <w:bookmarkEnd w:id="6"/>
     </w:p>
@@ -1866,58 +1927,40 @@
       </w:r>
       <w:r>
         <w:br/>
-        <w:t xml:space="preserve">Die Tour führt durch die Mannheimer Innenstadt, damit Benutzer die zentralen und bekanntesten Ziele der </w:t>
+        <w:t>Zu jed</w:t>
+      </w:r>
+      <w:r>
+        <w:t>er besuchten Örtlichkeit</w:t>
+      </w:r>
+      <w:r>
+        <w:t xml:space="preserve"> werden Rätsel erstellt, mit denen</w:t>
+      </w:r>
+      <w:r>
+        <w:t xml:space="preserve"> der Nutzer</w:t>
+      </w:r>
+      <w:r>
+        <w:t xml:space="preserve"> an den nächsten Ort der Tour kommt. So wird das Prinzip des </w:t>
       </w:r>
       <w:proofErr w:type="spellStart"/>
       <w:r>
-        <w:t>Quadratestadt</w:t>
+        <w:t>GeoCachings</w:t>
       </w:r>
       <w:proofErr w:type="spellEnd"/>
       <w:r>
-        <w:t xml:space="preserve"> </w:t>
-      </w:r>
-      <w:r>
-        <w:t>erleben können</w:t>
-      </w:r>
-      <w:r>
-        <w:t>.</w:t>
-      </w:r>
-      <w:r>
-        <w:br/>
-        <w:t>Der Nutzer ka</w:t>
-      </w:r>
-      <w:r>
-        <w:t>nn jederz</w:t>
-      </w:r>
-      <w:r>
-        <w:t>eit in die Tour einsteigen und an jedem Punkt begin</w:t>
-      </w:r>
-      <w:r>
-        <w:t>nen, da die Tour als Rundkurs an</w:t>
-      </w:r>
-      <w:r>
-        <w:t xml:space="preserve">gelegt </w:t>
-      </w:r>
-      <w:r>
-        <w:t>ist</w:t>
-      </w:r>
-      <w:r>
-        <w:t>.</w:t>
+        <w:t xml:space="preserve"> in die Tour integriert.</w:t>
+      </w:r>
+      <w:r>
+        <w:t xml:space="preserve"> Die Rätsel werden dabei einen angenehmen Schwierigkeitsgrad haben, so dass die Benutzer nicht zu schwere, aber auch nicht zu leichte Rätsel lösen werden.</w:t>
       </w:r>
     </w:p>
     <w:p>
       <w:pPr>
         <w:pStyle w:val="berschrift3"/>
+        <w:ind w:firstLine="708"/>
       </w:pPr>
-      <w:r>
-        <w:tab/>
-      </w:r>
-      <w:bookmarkStart w:id="7" w:name="_Toc387649657"/>
-      <w:r>
-        <w:t>2.1.2</w:t>
-      </w:r>
-      <w:r>
-        <w:t xml:space="preserve"> Rätsel</w:t>
+      <w:bookmarkStart w:id="7" w:name="_Toc387649658"/>
+      <w:r>
+        <w:t>2.1.3 Grafische Oberfläche</w:t>
       </w:r>
       <w:bookmarkEnd w:id="7"/>
     </w:p>
@@ -1926,52 +1969,6 @@
         <w:ind w:left="708"/>
       </w:pPr>
       <w:r>
-        <w:tab/>
-      </w:r>
-      <w:r>
-        <w:br/>
-        <w:t>Zu jed</w:t>
-      </w:r>
-      <w:r>
-        <w:t>er besuchten Örtlichkeit</w:t>
-      </w:r>
-      <w:r>
-        <w:t xml:space="preserve"> werden Rätsel erstellt, mit denen</w:t>
-      </w:r>
-      <w:r>
-        <w:t xml:space="preserve"> der Nutzer</w:t>
-      </w:r>
-      <w:r>
-        <w:t xml:space="preserve"> an den nächsten Ort der Tour kommt. So wird das Prinzip des </w:t>
-      </w:r>
-      <w:proofErr w:type="spellStart"/>
-      <w:r>
-        <w:t>GeoCachings</w:t>
-      </w:r>
-      <w:proofErr w:type="spellEnd"/>
-      <w:r>
-        <w:t xml:space="preserve"> in die Tour integriert.</w:t>
-      </w:r>
-      <w:r>
-        <w:t xml:space="preserve"> Die Rätsel werden dabei einen angenehmen Schwierigkeitsgrad haben, so dass die Benutzer nicht zu schwere, aber auch nicht zu leichte Rätsel lösen werden.</w:t>
-      </w:r>
-    </w:p>
-    <w:p>
-      <w:pPr>
-        <w:pStyle w:val="berschrift3"/>
-        <w:ind w:firstLine="708"/>
-      </w:pPr>
-      <w:bookmarkStart w:id="8" w:name="_Toc387649658"/>
-      <w:r>
-        <w:t>2.1.3 Grafische Oberfläche</w:t>
-      </w:r>
-      <w:bookmarkEnd w:id="8"/>
-    </w:p>
-    <w:p>
-      <w:pPr>
-        <w:ind w:left="708"/>
-      </w:pPr>
-      <w:r>
         <w:br/>
         <w:t xml:space="preserve">Die Oberfläche der App ist einfach gehalten und kompakt, um eine unkomplizierte Bedienung zu ermöglichen. Sie orientiert sich dabei an den üblichen Android- bzw. </w:t>
       </w:r>
@@ -1988,11 +1985,11 @@
       <w:pPr>
         <w:pStyle w:val="berschrift2"/>
       </w:pPr>
-      <w:bookmarkStart w:id="9" w:name="_Toc387649659"/>
+      <w:bookmarkStart w:id="8" w:name="_Toc387649659"/>
       <w:r>
         <w:t>2.2 Funktionen</w:t>
       </w:r>
-      <w:bookmarkEnd w:id="9"/>
+      <w:bookmarkEnd w:id="8"/>
     </w:p>
     <w:p>
       <w:r>
@@ -2069,12 +2066,12 @@
       <w:pPr>
         <w:pStyle w:val="berschrift2"/>
       </w:pPr>
-      <w:bookmarkStart w:id="10" w:name="_Toc387649660"/>
+      <w:bookmarkStart w:id="9" w:name="_Toc387649660"/>
       <w:r>
         <w:lastRenderedPageBreak/>
         <w:t>2.3 Vergleich mit bestehenden Lösungen</w:t>
       </w:r>
-      <w:bookmarkEnd w:id="10"/>
+      <w:bookmarkEnd w:id="9"/>
     </w:p>
     <w:p>
       <w:r>
@@ -2137,11 +2134,11 @@
       <w:pPr>
         <w:pStyle w:val="berschrift2"/>
       </w:pPr>
-      <w:bookmarkStart w:id="11" w:name="_Toc387649661"/>
+      <w:bookmarkStart w:id="10" w:name="_Toc387649661"/>
       <w:r>
         <w:t>2.4 Übersicht der Meilensteine</w:t>
       </w:r>
-      <w:bookmarkEnd w:id="11"/>
+      <w:bookmarkEnd w:id="10"/>
     </w:p>
     <w:p/>
     <w:tbl>
@@ -2394,22 +2391,22 @@
       <w:pPr>
         <w:pStyle w:val="berschrift1"/>
       </w:pPr>
-      <w:bookmarkStart w:id="12" w:name="_Toc387649662"/>
+      <w:bookmarkStart w:id="11" w:name="_Toc387649662"/>
       <w:r>
         <w:lastRenderedPageBreak/>
         <w:t>3 Anforderungen</w:t>
       </w:r>
-      <w:bookmarkEnd w:id="12"/>
+      <w:bookmarkEnd w:id="11"/>
     </w:p>
     <w:p>
       <w:pPr>
         <w:pStyle w:val="berschrift2"/>
       </w:pPr>
-      <w:bookmarkStart w:id="13" w:name="_Toc387649663"/>
+      <w:bookmarkStart w:id="12" w:name="_Toc387649663"/>
       <w:r>
         <w:t>3.1 Anforderungen an die Tour</w:t>
       </w:r>
-      <w:bookmarkEnd w:id="13"/>
+      <w:bookmarkEnd w:id="12"/>
     </w:p>
     <w:p/>
     <w:tbl>
@@ -2599,6 +2596,48 @@
       </w:tr>
       <w:tr>
         <w:trPr>
+          <w:trHeight w:val="262"/>
+        </w:trPr>
+        <w:tc>
+          <w:tcPr>
+            <w:tcW w:w="932" w:type="dxa"/>
+            <w:tcBorders>
+              <w:left w:val="single" w:sz="4" w:space="0" w:color="auto"/>
+            </w:tcBorders>
+          </w:tcPr>
+          <w:p>
+            <w:r>
+              <w:t>TR-13</w:t>
+            </w:r>
+          </w:p>
+        </w:tc>
+        <w:tc>
+          <w:tcPr>
+            <w:tcW w:w="6474" w:type="dxa"/>
+            <w:tcBorders>
+              <w:left w:val="single" w:sz="4" w:space="0" w:color="auto"/>
+            </w:tcBorders>
+          </w:tcPr>
+          <w:p>
+            <w:r>
+              <w:t>Tour ist zu Fuß in 2 Stunden begehbar (Rätsel lösen exklusive)</w:t>
+            </w:r>
+          </w:p>
+        </w:tc>
+        <w:tc>
+          <w:tcPr>
+            <w:tcW w:w="1188" w:type="dxa"/>
+            <w:shd w:val="clear" w:color="auto" w:fill="FFFFFF" w:themeFill="background1"/>
+          </w:tcPr>
+          <w:p>
+            <w:r>
+              <w:t>1</w:t>
+            </w:r>
+          </w:p>
+        </w:tc>
+      </w:tr>
+      <w:tr>
+        <w:trPr>
           <w:trHeight w:val="278"/>
         </w:trPr>
         <w:tc>
@@ -2775,11 +2814,11 @@
       <w:pPr>
         <w:pStyle w:val="berschrift2"/>
       </w:pPr>
-      <w:bookmarkStart w:id="14" w:name="_Toc387649664"/>
+      <w:bookmarkStart w:id="13" w:name="_Toc387649664"/>
       <w:r>
         <w:t>3.2 Anforderungen an die Rätsel</w:t>
       </w:r>
-      <w:bookmarkEnd w:id="14"/>
+      <w:bookmarkEnd w:id="13"/>
     </w:p>
     <w:p/>
     <w:tbl>
@@ -2885,7 +2924,7 @@
       </w:tr>
       <w:tr>
         <w:trPr>
-          <w:trHeight w:val="291"/>
+          <w:trHeight w:val="275"/>
         </w:trPr>
         <w:tc>
           <w:tcPr>
@@ -2910,6 +2949,48 @@
           <w:p>
             <w:r>
               <w:t>Rätselgrundlagen sind beständig</w:t>
+            </w:r>
+          </w:p>
+        </w:tc>
+        <w:tc>
+          <w:tcPr>
+            <w:tcW w:w="1187" w:type="dxa"/>
+            <w:shd w:val="clear" w:color="auto" w:fill="FFFFFF" w:themeFill="background1"/>
+          </w:tcPr>
+          <w:p>
+            <w:r>
+              <w:t>1</w:t>
+            </w:r>
+          </w:p>
+        </w:tc>
+      </w:tr>
+      <w:tr>
+        <w:trPr>
+          <w:trHeight w:val="291"/>
+        </w:trPr>
+        <w:tc>
+          <w:tcPr>
+            <w:tcW w:w="930" w:type="dxa"/>
+            <w:tcBorders>
+              <w:left w:val="single" w:sz="4" w:space="0" w:color="auto"/>
+            </w:tcBorders>
+          </w:tcPr>
+          <w:p>
+            <w:r>
+              <w:t>RS-12</w:t>
+            </w:r>
+          </w:p>
+        </w:tc>
+        <w:tc>
+          <w:tcPr>
+            <w:tcW w:w="6473" w:type="dxa"/>
+            <w:tcBorders>
+              <w:left w:val="single" w:sz="4" w:space="0" w:color="auto"/>
+            </w:tcBorders>
+          </w:tcPr>
+          <w:p>
+            <w:r>
+              <w:t>Rätsel liefern Wissen über Standort</w:t>
             </w:r>
           </w:p>
         </w:tc>
@@ -3054,11 +3135,11 @@
       <w:pPr>
         <w:pStyle w:val="berschrift2"/>
       </w:pPr>
-      <w:bookmarkStart w:id="15" w:name="_Toc387649665"/>
+      <w:bookmarkStart w:id="14" w:name="_Toc387649665"/>
       <w:r>
         <w:t>3.3 Technische Anforderungen</w:t>
       </w:r>
-      <w:bookmarkEnd w:id="15"/>
+      <w:bookmarkEnd w:id="14"/>
     </w:p>
     <w:p/>
     <w:tbl>
@@ -3122,6 +3203,49 @@
       </w:tr>
       <w:tr>
         <w:trPr>
+          <w:trHeight w:val="276"/>
+        </w:trPr>
+        <w:tc>
+          <w:tcPr>
+            <w:tcW w:w="931" w:type="dxa"/>
+            <w:tcBorders>
+              <w:bottom w:val="single" w:sz="4" w:space="0" w:color="auto"/>
+            </w:tcBorders>
+            <w:shd w:val="clear" w:color="auto" w:fill="auto"/>
+          </w:tcPr>
+          <w:p>
+            <w:r>
+              <w:t>TK-10</w:t>
+            </w:r>
+          </w:p>
+        </w:tc>
+        <w:tc>
+          <w:tcPr>
+            <w:tcW w:w="6473" w:type="dxa"/>
+            <w:tcBorders>
+              <w:bottom w:val="single" w:sz="4" w:space="0" w:color="auto"/>
+            </w:tcBorders>
+            <w:shd w:val="clear" w:color="auto" w:fill="auto"/>
+          </w:tcPr>
+          <w:p>
+            <w:r>
+              <w:t>Eine Mobile App wird entwickelt</w:t>
+            </w:r>
+          </w:p>
+        </w:tc>
+        <w:tc>
+          <w:tcPr>
+            <w:tcW w:w="1194" w:type="dxa"/>
+            <w:tcBorders>
+              <w:bottom w:val="single" w:sz="4" w:space="0" w:color="auto"/>
+            </w:tcBorders>
+            <w:shd w:val="clear" w:color="auto" w:fill="auto"/>
+          </w:tcPr>
+          <w:p/>
+        </w:tc>
+      </w:tr>
+      <w:tr>
+        <w:trPr>
           <w:trHeight w:val="260"/>
         </w:trPr>
         <w:tc>
@@ -3133,7 +3257,7 @@
           </w:tcPr>
           <w:p>
             <w:r>
-              <w:t>TK-10</w:t>
+              <w:t>TK-11</w:t>
             </w:r>
           </w:p>
         </w:tc>
@@ -3174,7 +3298,7 @@
           </w:tcPr>
           <w:p>
             <w:r>
-              <w:t>TK-11</w:t>
+              <w:t>TK-12</w:t>
             </w:r>
           </w:p>
         </w:tc>
@@ -3220,7 +3344,7 @@
           </w:tcPr>
           <w:p>
             <w:r>
-              <w:t>TK-12</w:t>
+              <w:t>TK-13</w:t>
             </w:r>
           </w:p>
         </w:tc>
@@ -3239,6 +3363,9 @@
             <w:proofErr w:type="spellEnd"/>
             <w:r>
               <w:t xml:space="preserve"> 7</w:t>
+            </w:r>
+            <w:r>
+              <w:t xml:space="preserve"> oder höher</w:t>
             </w:r>
           </w:p>
         </w:tc>
@@ -3421,11 +3548,11 @@
       <w:pPr>
         <w:pStyle w:val="berschrift2"/>
       </w:pPr>
-      <w:bookmarkStart w:id="16" w:name="_Toc387649666"/>
+      <w:bookmarkStart w:id="15" w:name="_Toc387649666"/>
       <w:r>
         <w:t>3.5 Schnittstellen</w:t>
       </w:r>
-      <w:bookmarkEnd w:id="16"/>
+      <w:bookmarkEnd w:id="15"/>
     </w:p>
     <w:p/>
     <w:tbl>
@@ -3498,6 +3625,9 @@
           </w:tcPr>
           <w:p>
             <w:r>
+              <w:t xml:space="preserve">Positionsbestimmung über </w:t>
+            </w:r>
+            <w:r>
               <w:t>GPS</w:t>
             </w:r>
           </w:p>
@@ -3533,7 +3663,13 @@
           </w:tcPr>
           <w:p>
             <w:r>
-              <w:t>Karte eingebunden</w:t>
+              <w:t xml:space="preserve">Position wird auf einer </w:t>
+            </w:r>
+            <w:r>
+              <w:t xml:space="preserve">Karte </w:t>
+            </w:r>
+            <w:r>
+              <w:t>angezeigt</w:t>
             </w:r>
           </w:p>
         </w:tc>
@@ -3643,12 +3779,12 @@
       <w:pPr>
         <w:pStyle w:val="berschrift2"/>
       </w:pPr>
-      <w:bookmarkStart w:id="17" w:name="_Toc387649667"/>
+      <w:bookmarkStart w:id="16" w:name="_Toc387649667"/>
       <w:r>
         <w:lastRenderedPageBreak/>
         <w:t>3.6 Qualitätsanforderungen</w:t>
       </w:r>
-      <w:bookmarkEnd w:id="17"/>
+      <w:bookmarkEnd w:id="16"/>
       <w:r>
         <w:br/>
       </w:r>
@@ -3880,6 +4016,45 @@
           </w:p>
         </w:tc>
       </w:tr>
+      <w:tr>
+        <w:trPr>
+          <w:trHeight w:val="310"/>
+        </w:trPr>
+        <w:tc>
+          <w:tcPr>
+            <w:tcW w:w="999" w:type="dxa"/>
+          </w:tcPr>
+          <w:p>
+            <w:r>
+              <w:t>QA-31</w:t>
+            </w:r>
+          </w:p>
+        </w:tc>
+        <w:tc>
+          <w:tcPr>
+            <w:tcW w:w="6334" w:type="dxa"/>
+          </w:tcPr>
+          <w:p>
+            <w:r>
+              <w:t xml:space="preserve">Rätsel sind </w:t>
+            </w:r>
+            <w:r>
+              <w:t>von 90% der Personen innerhalb von 15 Minuten l</w:t>
+            </w:r>
+            <w:bookmarkStart w:id="17" w:name="_GoBack"/>
+            <w:bookmarkEnd w:id="17"/>
+            <w:r>
+              <w:t>ösbar</w:t>
+            </w:r>
+          </w:p>
+        </w:tc>
+        <w:tc>
+          <w:tcPr>
+            <w:tcW w:w="1165" w:type="dxa"/>
+          </w:tcPr>
+          <w:p/>
+        </w:tc>
+      </w:tr>
     </w:tbl>
     <w:p>
       <w:pPr>
@@ -3926,12 +4101,28 @@
         <w:pStyle w:val="berschrift1"/>
       </w:pPr>
       <w:r>
+        <w:t>4 Lieferdatum und Lieferbedingungen</w:t>
+      </w:r>
+    </w:p>
+    <w:p>
+      <w:r>
+        <w:t>Das voraussichtliche Lieferdatum ist der 24. Juni 2014 mit einer abschließenden Präsentation beim Kunden.</w:t>
+      </w:r>
+    </w:p>
+    <w:p>
+      <w:pPr>
+        <w:pStyle w:val="berschrift1"/>
+      </w:pPr>
+      <w:r>
         <w:br w:type="page"/>
       </w:r>
       <w:bookmarkStart w:id="18" w:name="_Toc387649668"/>
       <w:r>
         <w:lastRenderedPageBreak/>
-        <w:t>4 Freigabe / Genehmigung</w:t>
+        <w:t>5</w:t>
+      </w:r>
+      <w:r>
+        <w:t xml:space="preserve"> Freigabe / Genehmigung</w:t>
       </w:r>
       <w:bookmarkEnd w:id="18"/>
     </w:p>
@@ -4198,13 +4389,7 @@
       <w:rPr>
         <w:rFonts w:asciiTheme="majorHAnsi" w:eastAsiaTheme="majorEastAsia" w:hAnsiTheme="majorHAnsi" w:cstheme="majorBidi"/>
       </w:rPr>
-      <w:t>12</w:t>
-    </w:r>
-    <w:r>
-      <w:rPr>
-        <w:rFonts w:asciiTheme="majorHAnsi" w:eastAsiaTheme="majorEastAsia" w:hAnsiTheme="majorHAnsi" w:cstheme="majorBidi"/>
-      </w:rPr>
-      <w:t>.05.14</w:t>
+      <w:t>12.05.14</w:t>
     </w:r>
     <w:r>
       <w:rPr>
@@ -4238,7 +4423,7 @@
         <w:rFonts w:asciiTheme="majorHAnsi" w:eastAsiaTheme="majorEastAsia" w:hAnsiTheme="majorHAnsi" w:cstheme="majorBidi"/>
         <w:noProof/>
       </w:rPr>
-      <w:t>8</w:t>
+      <w:t>7</w:t>
     </w:r>
     <w:r>
       <w:rPr>
@@ -5558,7 +5743,7 @@
 </file>
 
 <file path=customXml/itemProps1.xml><?xml version="1.0" encoding="utf-8"?>
-<ds:datastoreItem xmlns:ds="http://schemas.openxmlformats.org/officeDocument/2006/customXml" ds:itemID="{85A5153A-CE80-49AE-8ECA-A3847FD8C744}">
+<ds:datastoreItem xmlns:ds="http://schemas.openxmlformats.org/officeDocument/2006/customXml" ds:itemID="{FCC491E3-D11D-473E-8393-72A28272C7D1}">
   <ds:schemaRefs>
     <ds:schemaRef ds:uri="http://schemas.openxmlformats.org/officeDocument/2006/bibliography"/>
   </ds:schemaRefs>

</xml_diff>

<commit_message>
Pflichtenheft wie beim Kunden
</commit_message>
<xml_diff>
--- a/Pflichtenheft.docx
+++ b/Pflichtenheft.docx
@@ -107,6 +107,7 @@
           <w:docPartUnique/>
         </w:docPartObj>
       </w:sdtPr>
+      <w:sdtEndPr/>
       <w:sdtContent>
         <w:p>
           <w:pPr>
@@ -115,6 +116,8 @@
           <w:r>
             <w:t>Inhaltsverzeichnis</w:t>
           </w:r>
+          <w:bookmarkStart w:id="0" w:name="_GoBack"/>
+          <w:bookmarkEnd w:id="0"/>
         </w:p>
         <w:p>
           <w:pPr>
@@ -137,7 +140,7 @@
           <w:r>
             <w:fldChar w:fldCharType="separate"/>
           </w:r>
-          <w:hyperlink w:anchor="_Toc387649651" w:history="1">
+          <w:hyperlink w:anchor="_Toc387945341" w:history="1">
             <w:r>
               <w:rPr>
                 <w:rStyle w:val="Hyperlink"/>
@@ -164,7 +167,7 @@
                 <w:noProof/>
                 <w:webHidden/>
               </w:rPr>
-              <w:instrText xml:space="preserve"> PAGEREF _Toc387649651 \h </w:instrText>
+              <w:instrText xml:space="preserve"> PAGEREF _Toc387945341 \h </w:instrText>
             </w:r>
             <w:r>
               <w:rPr>
@@ -207,7 +210,7 @@
               <w:lang w:eastAsia="de-DE"/>
             </w:rPr>
           </w:pPr>
-          <w:hyperlink w:anchor="_Toc387649652" w:history="1">
+          <w:hyperlink w:anchor="_Toc387945342" w:history="1">
             <w:r>
               <w:rPr>
                 <w:rStyle w:val="Hyperlink"/>
@@ -234,7 +237,77 @@
                 <w:noProof/>
                 <w:webHidden/>
               </w:rPr>
-              <w:instrText xml:space="preserve"> PAGEREF _Toc387649652 \h </w:instrText>
+              <w:instrText xml:space="preserve"> PAGEREF _Toc387945342 \h </w:instrText>
+            </w:r>
+            <w:r>
+              <w:rPr>
+                <w:noProof/>
+                <w:webHidden/>
+              </w:rPr>
+            </w:r>
+            <w:r>
+              <w:rPr>
+                <w:noProof/>
+                <w:webHidden/>
+              </w:rPr>
+              <w:fldChar w:fldCharType="separate"/>
+            </w:r>
+            <w:r>
+              <w:rPr>
+                <w:noProof/>
+                <w:webHidden/>
+              </w:rPr>
+              <w:t>3</w:t>
+            </w:r>
+            <w:r>
+              <w:rPr>
+                <w:noProof/>
+                <w:webHidden/>
+              </w:rPr>
+              <w:fldChar w:fldCharType="end"/>
+            </w:r>
+          </w:hyperlink>
+        </w:p>
+        <w:p>
+          <w:pPr>
+            <w:pStyle w:val="Verzeichnis1"/>
+            <w:tabs>
+              <w:tab w:val="right" w:leader="dot" w:pos="9062"/>
+            </w:tabs>
+            <w:rPr>
+              <w:rFonts w:eastAsiaTheme="minorEastAsia"/>
+              <w:noProof/>
+              <w:lang w:eastAsia="de-DE"/>
+            </w:rPr>
+          </w:pPr>
+          <w:hyperlink w:anchor="_Toc387945343" w:history="1">
+            <w:r>
+              <w:rPr>
+                <w:rStyle w:val="Hyperlink"/>
+                <w:noProof/>
+              </w:rPr>
+              <w:t>2 Produktkonzept</w:t>
+            </w:r>
+            <w:r>
+              <w:rPr>
+                <w:noProof/>
+                <w:webHidden/>
+              </w:rPr>
+              <w:tab/>
+            </w:r>
+            <w:r>
+              <w:rPr>
+                <w:noProof/>
+                <w:webHidden/>
+              </w:rPr>
+              <w:fldChar w:fldCharType="begin"/>
+            </w:r>
+            <w:r>
+              <w:rPr>
+                <w:noProof/>
+                <w:webHidden/>
+              </w:rPr>
+              <w:instrText xml:space="preserve"> PAGEREF _Toc387945343 \h </w:instrText>
             </w:r>
             <w:r>
               <w:rPr>
@@ -277,13 +350,13 @@
               <w:lang w:eastAsia="de-DE"/>
             </w:rPr>
           </w:pPr>
-          <w:hyperlink w:anchor="_Toc387649653" w:history="1">
+          <w:hyperlink w:anchor="_Toc387945344" w:history="1">
             <w:r>
               <w:rPr>
                 <w:rStyle w:val="Hyperlink"/>
                 <w:noProof/>
               </w:rPr>
-              <w:t>1.2 Projektgruppe</w:t>
+              <w:t>2.1 Wesentliche Bestandteile</w:t>
             </w:r>
             <w:r>
               <w:rPr>
@@ -304,7 +377,7 @@
                 <w:noProof/>
                 <w:webHidden/>
               </w:rPr>
-              <w:instrText xml:space="preserve"> PAGEREF _Toc387649653 \h </w:instrText>
+              <w:instrText xml:space="preserve"> PAGEREF _Toc387945344 \h </w:instrText>
             </w:r>
             <w:r>
               <w:rPr>
@@ -325,6 +398,426 @@
                 <w:webHidden/>
               </w:rPr>
               <w:t>3</w:t>
+            </w:r>
+            <w:r>
+              <w:rPr>
+                <w:noProof/>
+                <w:webHidden/>
+              </w:rPr>
+              <w:fldChar w:fldCharType="end"/>
+            </w:r>
+          </w:hyperlink>
+        </w:p>
+        <w:p>
+          <w:pPr>
+            <w:pStyle w:val="Verzeichnis3"/>
+            <w:tabs>
+              <w:tab w:val="right" w:leader="dot" w:pos="9062"/>
+            </w:tabs>
+            <w:rPr>
+              <w:rFonts w:eastAsiaTheme="minorEastAsia"/>
+              <w:noProof/>
+              <w:lang w:eastAsia="de-DE"/>
+            </w:rPr>
+          </w:pPr>
+          <w:hyperlink w:anchor="_Toc387945345" w:history="1">
+            <w:r>
+              <w:rPr>
+                <w:rStyle w:val="Hyperlink"/>
+                <w:noProof/>
+              </w:rPr>
+              <w:t>2.1.1 Tour</w:t>
+            </w:r>
+            <w:r>
+              <w:rPr>
+                <w:noProof/>
+                <w:webHidden/>
+              </w:rPr>
+              <w:tab/>
+            </w:r>
+            <w:r>
+              <w:rPr>
+                <w:noProof/>
+                <w:webHidden/>
+              </w:rPr>
+              <w:fldChar w:fldCharType="begin"/>
+            </w:r>
+            <w:r>
+              <w:rPr>
+                <w:noProof/>
+                <w:webHidden/>
+              </w:rPr>
+              <w:instrText xml:space="preserve"> PAGEREF _Toc387945345 \h </w:instrText>
+            </w:r>
+            <w:r>
+              <w:rPr>
+                <w:noProof/>
+                <w:webHidden/>
+              </w:rPr>
+            </w:r>
+            <w:r>
+              <w:rPr>
+                <w:noProof/>
+                <w:webHidden/>
+              </w:rPr>
+              <w:fldChar w:fldCharType="separate"/>
+            </w:r>
+            <w:r>
+              <w:rPr>
+                <w:noProof/>
+                <w:webHidden/>
+              </w:rPr>
+              <w:t>3</w:t>
+            </w:r>
+            <w:r>
+              <w:rPr>
+                <w:noProof/>
+                <w:webHidden/>
+              </w:rPr>
+              <w:fldChar w:fldCharType="end"/>
+            </w:r>
+          </w:hyperlink>
+        </w:p>
+        <w:p>
+          <w:pPr>
+            <w:pStyle w:val="Verzeichnis3"/>
+            <w:tabs>
+              <w:tab w:val="right" w:leader="dot" w:pos="9062"/>
+            </w:tabs>
+            <w:rPr>
+              <w:rFonts w:eastAsiaTheme="minorEastAsia"/>
+              <w:noProof/>
+              <w:lang w:eastAsia="de-DE"/>
+            </w:rPr>
+          </w:pPr>
+          <w:hyperlink w:anchor="_Toc387945346" w:history="1">
+            <w:r>
+              <w:rPr>
+                <w:rStyle w:val="Hyperlink"/>
+                <w:noProof/>
+              </w:rPr>
+              <w:t>2.1.2 Rätsel</w:t>
+            </w:r>
+            <w:r>
+              <w:rPr>
+                <w:noProof/>
+                <w:webHidden/>
+              </w:rPr>
+              <w:tab/>
+            </w:r>
+            <w:r>
+              <w:rPr>
+                <w:noProof/>
+                <w:webHidden/>
+              </w:rPr>
+              <w:fldChar w:fldCharType="begin"/>
+            </w:r>
+            <w:r>
+              <w:rPr>
+                <w:noProof/>
+                <w:webHidden/>
+              </w:rPr>
+              <w:instrText xml:space="preserve"> PAGEREF _Toc387945346 \h </w:instrText>
+            </w:r>
+            <w:r>
+              <w:rPr>
+                <w:noProof/>
+                <w:webHidden/>
+              </w:rPr>
+            </w:r>
+            <w:r>
+              <w:rPr>
+                <w:noProof/>
+                <w:webHidden/>
+              </w:rPr>
+              <w:fldChar w:fldCharType="separate"/>
+            </w:r>
+            <w:r>
+              <w:rPr>
+                <w:noProof/>
+                <w:webHidden/>
+              </w:rPr>
+              <w:t>3</w:t>
+            </w:r>
+            <w:r>
+              <w:rPr>
+                <w:noProof/>
+                <w:webHidden/>
+              </w:rPr>
+              <w:fldChar w:fldCharType="end"/>
+            </w:r>
+          </w:hyperlink>
+        </w:p>
+        <w:p>
+          <w:pPr>
+            <w:pStyle w:val="Verzeichnis3"/>
+            <w:tabs>
+              <w:tab w:val="right" w:leader="dot" w:pos="9062"/>
+            </w:tabs>
+            <w:rPr>
+              <w:rFonts w:eastAsiaTheme="minorEastAsia"/>
+              <w:noProof/>
+              <w:lang w:eastAsia="de-DE"/>
+            </w:rPr>
+          </w:pPr>
+          <w:hyperlink w:anchor="_Toc387945347" w:history="1">
+            <w:r>
+              <w:rPr>
+                <w:rStyle w:val="Hyperlink"/>
+                <w:noProof/>
+              </w:rPr>
+              <w:t>2.1.3 Grafische Oberfläche</w:t>
+            </w:r>
+            <w:r>
+              <w:rPr>
+                <w:noProof/>
+                <w:webHidden/>
+              </w:rPr>
+              <w:tab/>
+            </w:r>
+            <w:r>
+              <w:rPr>
+                <w:noProof/>
+                <w:webHidden/>
+              </w:rPr>
+              <w:fldChar w:fldCharType="begin"/>
+            </w:r>
+            <w:r>
+              <w:rPr>
+                <w:noProof/>
+                <w:webHidden/>
+              </w:rPr>
+              <w:instrText xml:space="preserve"> PAGEREF _Toc387945347 \h </w:instrText>
+            </w:r>
+            <w:r>
+              <w:rPr>
+                <w:noProof/>
+                <w:webHidden/>
+              </w:rPr>
+            </w:r>
+            <w:r>
+              <w:rPr>
+                <w:noProof/>
+                <w:webHidden/>
+              </w:rPr>
+              <w:fldChar w:fldCharType="separate"/>
+            </w:r>
+            <w:r>
+              <w:rPr>
+                <w:noProof/>
+                <w:webHidden/>
+              </w:rPr>
+              <w:t>3</w:t>
+            </w:r>
+            <w:r>
+              <w:rPr>
+                <w:noProof/>
+                <w:webHidden/>
+              </w:rPr>
+              <w:fldChar w:fldCharType="end"/>
+            </w:r>
+          </w:hyperlink>
+        </w:p>
+        <w:p>
+          <w:pPr>
+            <w:pStyle w:val="Verzeichnis2"/>
+            <w:tabs>
+              <w:tab w:val="right" w:leader="dot" w:pos="9062"/>
+            </w:tabs>
+            <w:rPr>
+              <w:rFonts w:eastAsiaTheme="minorEastAsia"/>
+              <w:noProof/>
+              <w:lang w:eastAsia="de-DE"/>
+            </w:rPr>
+          </w:pPr>
+          <w:hyperlink w:anchor="_Toc387945348" w:history="1">
+            <w:r>
+              <w:rPr>
+                <w:rStyle w:val="Hyperlink"/>
+                <w:noProof/>
+              </w:rPr>
+              <w:t>2.2 Funktionen</w:t>
+            </w:r>
+            <w:r>
+              <w:rPr>
+                <w:noProof/>
+                <w:webHidden/>
+              </w:rPr>
+              <w:tab/>
+            </w:r>
+            <w:r>
+              <w:rPr>
+                <w:noProof/>
+                <w:webHidden/>
+              </w:rPr>
+              <w:fldChar w:fldCharType="begin"/>
+            </w:r>
+            <w:r>
+              <w:rPr>
+                <w:noProof/>
+                <w:webHidden/>
+              </w:rPr>
+              <w:instrText xml:space="preserve"> PAGEREF _Toc387945348 \h </w:instrText>
+            </w:r>
+            <w:r>
+              <w:rPr>
+                <w:noProof/>
+                <w:webHidden/>
+              </w:rPr>
+            </w:r>
+            <w:r>
+              <w:rPr>
+                <w:noProof/>
+                <w:webHidden/>
+              </w:rPr>
+              <w:fldChar w:fldCharType="separate"/>
+            </w:r>
+            <w:r>
+              <w:rPr>
+                <w:noProof/>
+                <w:webHidden/>
+              </w:rPr>
+              <w:t>3</w:t>
+            </w:r>
+            <w:r>
+              <w:rPr>
+                <w:noProof/>
+                <w:webHidden/>
+              </w:rPr>
+              <w:fldChar w:fldCharType="end"/>
+            </w:r>
+          </w:hyperlink>
+        </w:p>
+        <w:p>
+          <w:pPr>
+            <w:pStyle w:val="Verzeichnis2"/>
+            <w:tabs>
+              <w:tab w:val="right" w:leader="dot" w:pos="9062"/>
+            </w:tabs>
+            <w:rPr>
+              <w:rFonts w:eastAsiaTheme="minorEastAsia"/>
+              <w:noProof/>
+              <w:lang w:eastAsia="de-DE"/>
+            </w:rPr>
+          </w:pPr>
+          <w:hyperlink w:anchor="_Toc387945349" w:history="1">
+            <w:r>
+              <w:rPr>
+                <w:rStyle w:val="Hyperlink"/>
+                <w:noProof/>
+              </w:rPr>
+              <w:t>2.3 Vergleich mit bestehenden Lösungen</w:t>
+            </w:r>
+            <w:r>
+              <w:rPr>
+                <w:noProof/>
+                <w:webHidden/>
+              </w:rPr>
+              <w:tab/>
+            </w:r>
+            <w:r>
+              <w:rPr>
+                <w:noProof/>
+                <w:webHidden/>
+              </w:rPr>
+              <w:fldChar w:fldCharType="begin"/>
+            </w:r>
+            <w:r>
+              <w:rPr>
+                <w:noProof/>
+                <w:webHidden/>
+              </w:rPr>
+              <w:instrText xml:space="preserve"> PAGEREF _Toc387945349 \h </w:instrText>
+            </w:r>
+            <w:r>
+              <w:rPr>
+                <w:noProof/>
+                <w:webHidden/>
+              </w:rPr>
+            </w:r>
+            <w:r>
+              <w:rPr>
+                <w:noProof/>
+                <w:webHidden/>
+              </w:rPr>
+              <w:fldChar w:fldCharType="separate"/>
+            </w:r>
+            <w:r>
+              <w:rPr>
+                <w:noProof/>
+                <w:webHidden/>
+              </w:rPr>
+              <w:t>4</w:t>
+            </w:r>
+            <w:r>
+              <w:rPr>
+                <w:noProof/>
+                <w:webHidden/>
+              </w:rPr>
+              <w:fldChar w:fldCharType="end"/>
+            </w:r>
+          </w:hyperlink>
+        </w:p>
+        <w:p>
+          <w:pPr>
+            <w:pStyle w:val="Verzeichnis2"/>
+            <w:tabs>
+              <w:tab w:val="right" w:leader="dot" w:pos="9062"/>
+            </w:tabs>
+            <w:rPr>
+              <w:rFonts w:eastAsiaTheme="minorEastAsia"/>
+              <w:noProof/>
+              <w:lang w:eastAsia="de-DE"/>
+            </w:rPr>
+          </w:pPr>
+          <w:hyperlink w:anchor="_Toc387945350" w:history="1">
+            <w:r>
+              <w:rPr>
+                <w:rStyle w:val="Hyperlink"/>
+                <w:noProof/>
+              </w:rPr>
+              <w:t>2.4 Übersicht der Meilensteine</w:t>
+            </w:r>
+            <w:r>
+              <w:rPr>
+                <w:noProof/>
+                <w:webHidden/>
+              </w:rPr>
+              <w:tab/>
+            </w:r>
+            <w:r>
+              <w:rPr>
+                <w:noProof/>
+                <w:webHidden/>
+              </w:rPr>
+              <w:fldChar w:fldCharType="begin"/>
+            </w:r>
+            <w:r>
+              <w:rPr>
+                <w:noProof/>
+                <w:webHidden/>
+              </w:rPr>
+              <w:instrText xml:space="preserve"> PAGEREF _Toc387945350 \h </w:instrText>
+            </w:r>
+            <w:r>
+              <w:rPr>
+                <w:noProof/>
+                <w:webHidden/>
+              </w:rPr>
+            </w:r>
+            <w:r>
+              <w:rPr>
+                <w:noProof/>
+                <w:webHidden/>
+              </w:rPr>
+              <w:fldChar w:fldCharType="separate"/>
+            </w:r>
+            <w:r>
+              <w:rPr>
+                <w:noProof/>
+                <w:webHidden/>
+              </w:rPr>
+              <w:t>4</w:t>
             </w:r>
             <w:r>
               <w:rPr>
@@ -347,13 +840,13 @@
               <w:lang w:eastAsia="de-DE"/>
             </w:rPr>
           </w:pPr>
-          <w:hyperlink w:anchor="_Toc387649654" w:history="1">
+          <w:hyperlink w:anchor="_Toc387945351" w:history="1">
             <w:r>
               <w:rPr>
                 <w:rStyle w:val="Hyperlink"/>
                 <w:noProof/>
               </w:rPr>
-              <w:t>2 Produktkonzept</w:t>
+              <w:t>3 Anforderungen</w:t>
             </w:r>
             <w:r>
               <w:rPr>
@@ -374,7 +867,7 @@
                 <w:noProof/>
                 <w:webHidden/>
               </w:rPr>
-              <w:instrText xml:space="preserve"> PAGEREF _Toc387649654 \h </w:instrText>
+              <w:instrText xml:space="preserve"> PAGEREF _Toc387945351 \h </w:instrText>
             </w:r>
             <w:r>
               <w:rPr>
@@ -394,7 +887,7 @@
                 <w:noProof/>
                 <w:webHidden/>
               </w:rPr>
-              <w:t>4</w:t>
+              <w:t>5</w:t>
             </w:r>
             <w:r>
               <w:rPr>
@@ -417,13 +910,13 @@
               <w:lang w:eastAsia="de-DE"/>
             </w:rPr>
           </w:pPr>
-          <w:hyperlink w:anchor="_Toc387649655" w:history="1">
+          <w:hyperlink w:anchor="_Toc387945352" w:history="1">
             <w:r>
               <w:rPr>
                 <w:rStyle w:val="Hyperlink"/>
                 <w:noProof/>
               </w:rPr>
-              <w:t>2.1 Wesentliche Bestandteile</w:t>
+              <w:t>3.1 Anforderungen an die Tour</w:t>
             </w:r>
             <w:r>
               <w:rPr>
@@ -444,7 +937,7 @@
                 <w:noProof/>
                 <w:webHidden/>
               </w:rPr>
-              <w:instrText xml:space="preserve"> PAGEREF _Toc387649655 \h </w:instrText>
+              <w:instrText xml:space="preserve"> PAGEREF _Toc387945352 \h </w:instrText>
             </w:r>
             <w:r>
               <w:rPr>
@@ -464,217 +957,7 @@
                 <w:noProof/>
                 <w:webHidden/>
               </w:rPr>
-              <w:t>4</w:t>
-            </w:r>
-            <w:r>
-              <w:rPr>
-                <w:noProof/>
-                <w:webHidden/>
-              </w:rPr>
-              <w:fldChar w:fldCharType="end"/>
-            </w:r>
-          </w:hyperlink>
-        </w:p>
-        <w:p>
-          <w:pPr>
-            <w:pStyle w:val="Verzeichnis3"/>
-            <w:tabs>
-              <w:tab w:val="right" w:leader="dot" w:pos="9062"/>
-            </w:tabs>
-            <w:rPr>
-              <w:rFonts w:eastAsiaTheme="minorEastAsia"/>
-              <w:noProof/>
-              <w:lang w:eastAsia="de-DE"/>
-            </w:rPr>
-          </w:pPr>
-          <w:hyperlink w:anchor="_Toc387649656" w:history="1">
-            <w:r>
-              <w:rPr>
-                <w:rStyle w:val="Hyperlink"/>
-                <w:noProof/>
-              </w:rPr>
-              <w:t>2.1.1 Tour</w:t>
-            </w:r>
-            <w:r>
-              <w:rPr>
-                <w:noProof/>
-                <w:webHidden/>
-              </w:rPr>
-              <w:tab/>
-            </w:r>
-            <w:r>
-              <w:rPr>
-                <w:noProof/>
-                <w:webHidden/>
-              </w:rPr>
-              <w:fldChar w:fldCharType="begin"/>
-            </w:r>
-            <w:r>
-              <w:rPr>
-                <w:noProof/>
-                <w:webHidden/>
-              </w:rPr>
-              <w:instrText xml:space="preserve"> PAGEREF _Toc387649656 \h </w:instrText>
-            </w:r>
-            <w:r>
-              <w:rPr>
-                <w:noProof/>
-                <w:webHidden/>
-              </w:rPr>
-            </w:r>
-            <w:r>
-              <w:rPr>
-                <w:noProof/>
-                <w:webHidden/>
-              </w:rPr>
-              <w:fldChar w:fldCharType="separate"/>
-            </w:r>
-            <w:r>
-              <w:rPr>
-                <w:noProof/>
-                <w:webHidden/>
-              </w:rPr>
-              <w:t>4</w:t>
-            </w:r>
-            <w:r>
-              <w:rPr>
-                <w:noProof/>
-                <w:webHidden/>
-              </w:rPr>
-              <w:fldChar w:fldCharType="end"/>
-            </w:r>
-          </w:hyperlink>
-        </w:p>
-        <w:p>
-          <w:pPr>
-            <w:pStyle w:val="Verzeichnis3"/>
-            <w:tabs>
-              <w:tab w:val="right" w:leader="dot" w:pos="9062"/>
-            </w:tabs>
-            <w:rPr>
-              <w:rFonts w:eastAsiaTheme="minorEastAsia"/>
-              <w:noProof/>
-              <w:lang w:eastAsia="de-DE"/>
-            </w:rPr>
-          </w:pPr>
-          <w:hyperlink w:anchor="_Toc387649657" w:history="1">
-            <w:r>
-              <w:rPr>
-                <w:rStyle w:val="Hyperlink"/>
-                <w:noProof/>
-              </w:rPr>
-              <w:t>2.1.2 Rätsel</w:t>
-            </w:r>
-            <w:r>
-              <w:rPr>
-                <w:noProof/>
-                <w:webHidden/>
-              </w:rPr>
-              <w:tab/>
-            </w:r>
-            <w:r>
-              <w:rPr>
-                <w:noProof/>
-                <w:webHidden/>
-              </w:rPr>
-              <w:fldChar w:fldCharType="begin"/>
-            </w:r>
-            <w:r>
-              <w:rPr>
-                <w:noProof/>
-                <w:webHidden/>
-              </w:rPr>
-              <w:instrText xml:space="preserve"> PAGEREF _Toc387649657 \h </w:instrText>
-            </w:r>
-            <w:r>
-              <w:rPr>
-                <w:noProof/>
-                <w:webHidden/>
-              </w:rPr>
-            </w:r>
-            <w:r>
-              <w:rPr>
-                <w:noProof/>
-                <w:webHidden/>
-              </w:rPr>
-              <w:fldChar w:fldCharType="separate"/>
-            </w:r>
-            <w:r>
-              <w:rPr>
-                <w:noProof/>
-                <w:webHidden/>
-              </w:rPr>
-              <w:t>4</w:t>
-            </w:r>
-            <w:r>
-              <w:rPr>
-                <w:noProof/>
-                <w:webHidden/>
-              </w:rPr>
-              <w:fldChar w:fldCharType="end"/>
-            </w:r>
-          </w:hyperlink>
-        </w:p>
-        <w:p>
-          <w:pPr>
-            <w:pStyle w:val="Verzeichnis3"/>
-            <w:tabs>
-              <w:tab w:val="right" w:leader="dot" w:pos="9062"/>
-            </w:tabs>
-            <w:rPr>
-              <w:rFonts w:eastAsiaTheme="minorEastAsia"/>
-              <w:noProof/>
-              <w:lang w:eastAsia="de-DE"/>
-            </w:rPr>
-          </w:pPr>
-          <w:hyperlink w:anchor="_Toc387649658" w:history="1">
-            <w:r>
-              <w:rPr>
-                <w:rStyle w:val="Hyperlink"/>
-                <w:noProof/>
-              </w:rPr>
-              <w:t>2.1.3 Grafische Oberfläche</w:t>
-            </w:r>
-            <w:r>
-              <w:rPr>
-                <w:noProof/>
-                <w:webHidden/>
-              </w:rPr>
-              <w:tab/>
-            </w:r>
-            <w:r>
-              <w:rPr>
-                <w:noProof/>
-                <w:webHidden/>
-              </w:rPr>
-              <w:fldChar w:fldCharType="begin"/>
-            </w:r>
-            <w:r>
-              <w:rPr>
-                <w:noProof/>
-                <w:webHidden/>
-              </w:rPr>
-              <w:instrText xml:space="preserve"> PAGEREF _Toc387649658 \h </w:instrText>
-            </w:r>
-            <w:r>
-              <w:rPr>
-                <w:noProof/>
-                <w:webHidden/>
-              </w:rPr>
-            </w:r>
-            <w:r>
-              <w:rPr>
-                <w:noProof/>
-                <w:webHidden/>
-              </w:rPr>
-              <w:fldChar w:fldCharType="separate"/>
-            </w:r>
-            <w:r>
-              <w:rPr>
-                <w:noProof/>
-                <w:webHidden/>
-              </w:rPr>
-              <w:t>4</w:t>
+              <w:t>5</w:t>
             </w:r>
             <w:r>
               <w:rPr>
@@ -697,13 +980,13 @@
               <w:lang w:eastAsia="de-DE"/>
             </w:rPr>
           </w:pPr>
-          <w:hyperlink w:anchor="_Toc387649659" w:history="1">
+          <w:hyperlink w:anchor="_Toc387945353" w:history="1">
             <w:r>
               <w:rPr>
                 <w:rStyle w:val="Hyperlink"/>
                 <w:noProof/>
               </w:rPr>
-              <w:t>2.2 Funktionen</w:t>
+              <w:t>3.2 Anforderungen an die Rätsel</w:t>
             </w:r>
             <w:r>
               <w:rPr>
@@ -724,7 +1007,7 @@
                 <w:noProof/>
                 <w:webHidden/>
               </w:rPr>
-              <w:instrText xml:space="preserve"> PAGEREF _Toc387649659 \h </w:instrText>
+              <w:instrText xml:space="preserve"> PAGEREF _Toc387945353 \h </w:instrText>
             </w:r>
             <w:r>
               <w:rPr>
@@ -744,7 +1027,7 @@
                 <w:noProof/>
                 <w:webHidden/>
               </w:rPr>
-              <w:t>4</w:t>
+              <w:t>5</w:t>
             </w:r>
             <w:r>
               <w:rPr>
@@ -767,13 +1050,13 @@
               <w:lang w:eastAsia="de-DE"/>
             </w:rPr>
           </w:pPr>
-          <w:hyperlink w:anchor="_Toc387649660" w:history="1">
+          <w:hyperlink w:anchor="_Toc387945354" w:history="1">
             <w:r>
               <w:rPr>
                 <w:rStyle w:val="Hyperlink"/>
                 <w:noProof/>
               </w:rPr>
-              <w:t>2.3 Vergleich mit bestehenden Lösungen</w:t>
+              <w:t>3.3 Technische Anforderungen</w:t>
             </w:r>
             <w:r>
               <w:rPr>
@@ -794,7 +1077,7 @@
                 <w:noProof/>
                 <w:webHidden/>
               </w:rPr>
-              <w:instrText xml:space="preserve"> PAGEREF _Toc387649660 \h </w:instrText>
+              <w:instrText xml:space="preserve"> PAGEREF _Toc387945354 \h </w:instrText>
             </w:r>
             <w:r>
               <w:rPr>
@@ -837,13 +1120,13 @@
               <w:lang w:eastAsia="de-DE"/>
             </w:rPr>
           </w:pPr>
-          <w:hyperlink w:anchor="_Toc387649661" w:history="1">
+          <w:hyperlink w:anchor="_Toc387945355" w:history="1">
             <w:r>
               <w:rPr>
                 <w:rStyle w:val="Hyperlink"/>
                 <w:noProof/>
               </w:rPr>
-              <w:t>2.4 Übersicht der Meilensteine</w:t>
+              <w:t>3.4 Schnittstellen</w:t>
             </w:r>
             <w:r>
               <w:rPr>
@@ -864,7 +1147,7 @@
                 <w:noProof/>
                 <w:webHidden/>
               </w:rPr>
-              <w:instrText xml:space="preserve"> PAGEREF _Toc387649661 \h </w:instrText>
+              <w:instrText xml:space="preserve"> PAGEREF _Toc387945355 \h </w:instrText>
             </w:r>
             <w:r>
               <w:rPr>
@@ -885,6 +1168,76 @@
                 <w:webHidden/>
               </w:rPr>
               <w:t>5</w:t>
+            </w:r>
+            <w:r>
+              <w:rPr>
+                <w:noProof/>
+                <w:webHidden/>
+              </w:rPr>
+              <w:fldChar w:fldCharType="end"/>
+            </w:r>
+          </w:hyperlink>
+        </w:p>
+        <w:p>
+          <w:pPr>
+            <w:pStyle w:val="Verzeichnis2"/>
+            <w:tabs>
+              <w:tab w:val="right" w:leader="dot" w:pos="9062"/>
+            </w:tabs>
+            <w:rPr>
+              <w:rFonts w:eastAsiaTheme="minorEastAsia"/>
+              <w:noProof/>
+              <w:lang w:eastAsia="de-DE"/>
+            </w:rPr>
+          </w:pPr>
+          <w:hyperlink w:anchor="_Toc387945356" w:history="1">
+            <w:r>
+              <w:rPr>
+                <w:rStyle w:val="Hyperlink"/>
+                <w:noProof/>
+              </w:rPr>
+              <w:t>3.5 Qualitätsanforderungen</w:t>
+            </w:r>
+            <w:r>
+              <w:rPr>
+                <w:noProof/>
+                <w:webHidden/>
+              </w:rPr>
+              <w:tab/>
+            </w:r>
+            <w:r>
+              <w:rPr>
+                <w:noProof/>
+                <w:webHidden/>
+              </w:rPr>
+              <w:fldChar w:fldCharType="begin"/>
+            </w:r>
+            <w:r>
+              <w:rPr>
+                <w:noProof/>
+                <w:webHidden/>
+              </w:rPr>
+              <w:instrText xml:space="preserve"> PAGEREF _Toc387945356 \h </w:instrText>
+            </w:r>
+            <w:r>
+              <w:rPr>
+                <w:noProof/>
+                <w:webHidden/>
+              </w:rPr>
+            </w:r>
+            <w:r>
+              <w:rPr>
+                <w:noProof/>
+                <w:webHidden/>
+              </w:rPr>
+              <w:fldChar w:fldCharType="separate"/>
+            </w:r>
+            <w:r>
+              <w:rPr>
+                <w:noProof/>
+                <w:webHidden/>
+              </w:rPr>
+              <w:t>6</w:t>
             </w:r>
             <w:r>
               <w:rPr>
@@ -907,13 +1260,13 @@
               <w:lang w:eastAsia="de-DE"/>
             </w:rPr>
           </w:pPr>
-          <w:hyperlink w:anchor="_Toc387649662" w:history="1">
+          <w:hyperlink w:anchor="_Toc387945357" w:history="1">
             <w:r>
               <w:rPr>
                 <w:rStyle w:val="Hyperlink"/>
                 <w:noProof/>
               </w:rPr>
-              <w:t>3 Anforderungen</w:t>
+              <w:t>4 Lieferdatum und Lieferbedingungen</w:t>
             </w:r>
             <w:r>
               <w:rPr>
@@ -934,7 +1287,7 @@
                 <w:noProof/>
                 <w:webHidden/>
               </w:rPr>
-              <w:instrText xml:space="preserve"> PAGEREF _Toc387649662 \h </w:instrText>
+              <w:instrText xml:space="preserve"> PAGEREF _Toc387945357 \h </w:instrText>
             </w:r>
             <w:r>
               <w:rPr>
@@ -955,356 +1308,6 @@
                 <w:webHidden/>
               </w:rPr>
               <w:t>6</w:t>
-            </w:r>
-            <w:r>
-              <w:rPr>
-                <w:noProof/>
-                <w:webHidden/>
-              </w:rPr>
-              <w:fldChar w:fldCharType="end"/>
-            </w:r>
-          </w:hyperlink>
-        </w:p>
-        <w:p>
-          <w:pPr>
-            <w:pStyle w:val="Verzeichnis2"/>
-            <w:tabs>
-              <w:tab w:val="right" w:leader="dot" w:pos="9062"/>
-            </w:tabs>
-            <w:rPr>
-              <w:rFonts w:eastAsiaTheme="minorEastAsia"/>
-              <w:noProof/>
-              <w:lang w:eastAsia="de-DE"/>
-            </w:rPr>
-          </w:pPr>
-          <w:hyperlink w:anchor="_Toc387649663" w:history="1">
-            <w:r>
-              <w:rPr>
-                <w:rStyle w:val="Hyperlink"/>
-                <w:noProof/>
-              </w:rPr>
-              <w:t>3.1 Anforderungen an die Tour</w:t>
-            </w:r>
-            <w:r>
-              <w:rPr>
-                <w:noProof/>
-                <w:webHidden/>
-              </w:rPr>
-              <w:tab/>
-            </w:r>
-            <w:r>
-              <w:rPr>
-                <w:noProof/>
-                <w:webHidden/>
-              </w:rPr>
-              <w:fldChar w:fldCharType="begin"/>
-            </w:r>
-            <w:r>
-              <w:rPr>
-                <w:noProof/>
-                <w:webHidden/>
-              </w:rPr>
-              <w:instrText xml:space="preserve"> PAGEREF _Toc387649663 \h </w:instrText>
-            </w:r>
-            <w:r>
-              <w:rPr>
-                <w:noProof/>
-                <w:webHidden/>
-              </w:rPr>
-            </w:r>
-            <w:r>
-              <w:rPr>
-                <w:noProof/>
-                <w:webHidden/>
-              </w:rPr>
-              <w:fldChar w:fldCharType="separate"/>
-            </w:r>
-            <w:r>
-              <w:rPr>
-                <w:noProof/>
-                <w:webHidden/>
-              </w:rPr>
-              <w:t>6</w:t>
-            </w:r>
-            <w:r>
-              <w:rPr>
-                <w:noProof/>
-                <w:webHidden/>
-              </w:rPr>
-              <w:fldChar w:fldCharType="end"/>
-            </w:r>
-          </w:hyperlink>
-        </w:p>
-        <w:p>
-          <w:pPr>
-            <w:pStyle w:val="Verzeichnis2"/>
-            <w:tabs>
-              <w:tab w:val="right" w:leader="dot" w:pos="9062"/>
-            </w:tabs>
-            <w:rPr>
-              <w:rFonts w:eastAsiaTheme="minorEastAsia"/>
-              <w:noProof/>
-              <w:lang w:eastAsia="de-DE"/>
-            </w:rPr>
-          </w:pPr>
-          <w:hyperlink w:anchor="_Toc387649664" w:history="1">
-            <w:r>
-              <w:rPr>
-                <w:rStyle w:val="Hyperlink"/>
-                <w:noProof/>
-              </w:rPr>
-              <w:t>3.2 Anforderungen an die Rätsel</w:t>
-            </w:r>
-            <w:r>
-              <w:rPr>
-                <w:noProof/>
-                <w:webHidden/>
-              </w:rPr>
-              <w:tab/>
-            </w:r>
-            <w:r>
-              <w:rPr>
-                <w:noProof/>
-                <w:webHidden/>
-              </w:rPr>
-              <w:fldChar w:fldCharType="begin"/>
-            </w:r>
-            <w:r>
-              <w:rPr>
-                <w:noProof/>
-                <w:webHidden/>
-              </w:rPr>
-              <w:instrText xml:space="preserve"> PAGEREF _Toc387649664 \h </w:instrText>
-            </w:r>
-            <w:r>
-              <w:rPr>
-                <w:noProof/>
-                <w:webHidden/>
-              </w:rPr>
-            </w:r>
-            <w:r>
-              <w:rPr>
-                <w:noProof/>
-                <w:webHidden/>
-              </w:rPr>
-              <w:fldChar w:fldCharType="separate"/>
-            </w:r>
-            <w:r>
-              <w:rPr>
-                <w:noProof/>
-                <w:webHidden/>
-              </w:rPr>
-              <w:t>6</w:t>
-            </w:r>
-            <w:r>
-              <w:rPr>
-                <w:noProof/>
-                <w:webHidden/>
-              </w:rPr>
-              <w:fldChar w:fldCharType="end"/>
-            </w:r>
-          </w:hyperlink>
-        </w:p>
-        <w:p>
-          <w:pPr>
-            <w:pStyle w:val="Verzeichnis2"/>
-            <w:tabs>
-              <w:tab w:val="right" w:leader="dot" w:pos="9062"/>
-            </w:tabs>
-            <w:rPr>
-              <w:rFonts w:eastAsiaTheme="minorEastAsia"/>
-              <w:noProof/>
-              <w:lang w:eastAsia="de-DE"/>
-            </w:rPr>
-          </w:pPr>
-          <w:hyperlink w:anchor="_Toc387649665" w:history="1">
-            <w:r>
-              <w:rPr>
-                <w:rStyle w:val="Hyperlink"/>
-                <w:noProof/>
-              </w:rPr>
-              <w:t>3.3 Technische Anforderungen</w:t>
-            </w:r>
-            <w:r>
-              <w:rPr>
-                <w:noProof/>
-                <w:webHidden/>
-              </w:rPr>
-              <w:tab/>
-            </w:r>
-            <w:r>
-              <w:rPr>
-                <w:noProof/>
-                <w:webHidden/>
-              </w:rPr>
-              <w:fldChar w:fldCharType="begin"/>
-            </w:r>
-            <w:r>
-              <w:rPr>
-                <w:noProof/>
-                <w:webHidden/>
-              </w:rPr>
-              <w:instrText xml:space="preserve"> PAGEREF _Toc387649665 \h </w:instrText>
-            </w:r>
-            <w:r>
-              <w:rPr>
-                <w:noProof/>
-                <w:webHidden/>
-              </w:rPr>
-            </w:r>
-            <w:r>
-              <w:rPr>
-                <w:noProof/>
-                <w:webHidden/>
-              </w:rPr>
-              <w:fldChar w:fldCharType="separate"/>
-            </w:r>
-            <w:r>
-              <w:rPr>
-                <w:noProof/>
-                <w:webHidden/>
-              </w:rPr>
-              <w:t>6</w:t>
-            </w:r>
-            <w:r>
-              <w:rPr>
-                <w:noProof/>
-                <w:webHidden/>
-              </w:rPr>
-              <w:fldChar w:fldCharType="end"/>
-            </w:r>
-          </w:hyperlink>
-        </w:p>
-        <w:p>
-          <w:pPr>
-            <w:pStyle w:val="Verzeichnis2"/>
-            <w:tabs>
-              <w:tab w:val="right" w:leader="dot" w:pos="9062"/>
-            </w:tabs>
-            <w:rPr>
-              <w:rFonts w:eastAsiaTheme="minorEastAsia"/>
-              <w:noProof/>
-              <w:lang w:eastAsia="de-DE"/>
-            </w:rPr>
-          </w:pPr>
-          <w:hyperlink w:anchor="_Toc387649666" w:history="1">
-            <w:r>
-              <w:rPr>
-                <w:rStyle w:val="Hyperlink"/>
-                <w:noProof/>
-              </w:rPr>
-              <w:t>3.5 Schnittstellen</w:t>
-            </w:r>
-            <w:r>
-              <w:rPr>
-                <w:noProof/>
-                <w:webHidden/>
-              </w:rPr>
-              <w:tab/>
-            </w:r>
-            <w:r>
-              <w:rPr>
-                <w:noProof/>
-                <w:webHidden/>
-              </w:rPr>
-              <w:fldChar w:fldCharType="begin"/>
-            </w:r>
-            <w:r>
-              <w:rPr>
-                <w:noProof/>
-                <w:webHidden/>
-              </w:rPr>
-              <w:instrText xml:space="preserve"> PAGEREF _Toc387649666 \h </w:instrText>
-            </w:r>
-            <w:r>
-              <w:rPr>
-                <w:noProof/>
-                <w:webHidden/>
-              </w:rPr>
-            </w:r>
-            <w:r>
-              <w:rPr>
-                <w:noProof/>
-                <w:webHidden/>
-              </w:rPr>
-              <w:fldChar w:fldCharType="separate"/>
-            </w:r>
-            <w:r>
-              <w:rPr>
-                <w:noProof/>
-                <w:webHidden/>
-              </w:rPr>
-              <w:t>6</w:t>
-            </w:r>
-            <w:r>
-              <w:rPr>
-                <w:noProof/>
-                <w:webHidden/>
-              </w:rPr>
-              <w:fldChar w:fldCharType="end"/>
-            </w:r>
-          </w:hyperlink>
-        </w:p>
-        <w:p>
-          <w:pPr>
-            <w:pStyle w:val="Verzeichnis2"/>
-            <w:tabs>
-              <w:tab w:val="right" w:leader="dot" w:pos="9062"/>
-            </w:tabs>
-            <w:rPr>
-              <w:rFonts w:eastAsiaTheme="minorEastAsia"/>
-              <w:noProof/>
-              <w:lang w:eastAsia="de-DE"/>
-            </w:rPr>
-          </w:pPr>
-          <w:hyperlink w:anchor="_Toc387649667" w:history="1">
-            <w:r>
-              <w:rPr>
-                <w:rStyle w:val="Hyperlink"/>
-                <w:noProof/>
-              </w:rPr>
-              <w:t>3.6 Qualitätsanforderungen</w:t>
-            </w:r>
-            <w:r>
-              <w:rPr>
-                <w:noProof/>
-                <w:webHidden/>
-              </w:rPr>
-              <w:tab/>
-            </w:r>
-            <w:r>
-              <w:rPr>
-                <w:noProof/>
-                <w:webHidden/>
-              </w:rPr>
-              <w:fldChar w:fldCharType="begin"/>
-            </w:r>
-            <w:r>
-              <w:rPr>
-                <w:noProof/>
-                <w:webHidden/>
-              </w:rPr>
-              <w:instrText xml:space="preserve"> PAGEREF _Toc387649667 \h </w:instrText>
-            </w:r>
-            <w:r>
-              <w:rPr>
-                <w:noProof/>
-                <w:webHidden/>
-              </w:rPr>
-            </w:r>
-            <w:r>
-              <w:rPr>
-                <w:noProof/>
-                <w:webHidden/>
-              </w:rPr>
-              <w:fldChar w:fldCharType="separate"/>
-            </w:r>
-            <w:r>
-              <w:rPr>
-                <w:noProof/>
-                <w:webHidden/>
-              </w:rPr>
-              <w:t>7</w:t>
             </w:r>
             <w:r>
               <w:rPr>
@@ -1327,13 +1330,13 @@
               <w:lang w:eastAsia="de-DE"/>
             </w:rPr>
           </w:pPr>
-          <w:hyperlink w:anchor="_Toc387649668" w:history="1">
+          <w:hyperlink w:anchor="_Toc387945358" w:history="1">
             <w:r>
               <w:rPr>
                 <w:rStyle w:val="Hyperlink"/>
                 <w:noProof/>
               </w:rPr>
-              <w:t>4 Freigabe / Genehmigung</w:t>
+              <w:t>5 Freigabe / Genehmigung</w:t>
             </w:r>
             <w:r>
               <w:rPr>
@@ -1354,7 +1357,7 @@
                 <w:noProof/>
                 <w:webHidden/>
               </w:rPr>
-              <w:instrText xml:space="preserve"> PAGEREF _Toc387649668 \h </w:instrText>
+              <w:instrText xml:space="preserve"> PAGEREF _Toc387945358 \h </w:instrText>
             </w:r>
             <w:r>
               <w:rPr>
@@ -1374,7 +1377,7 @@
                 <w:noProof/>
                 <w:webHidden/>
               </w:rPr>
-              <w:t>8</w:t>
+              <w:t>7</w:t>
             </w:r>
             <w:r>
               <w:rPr>
@@ -1405,418 +1408,71 @@
       <w:pPr>
         <w:pStyle w:val="berschrift1"/>
       </w:pPr>
-      <w:bookmarkStart w:id="0" w:name="_Toc387649651"/>
+      <w:bookmarkStart w:id="1" w:name="_Toc387945341"/>
       <w:r>
         <w:lastRenderedPageBreak/>
         <w:t>1 Einleitung</w:t>
-      </w:r>
-      <w:bookmarkEnd w:id="0"/>
-    </w:p>
-    <w:p/>
-    <w:p>
-      <w:pPr>
-        <w:pStyle w:val="berschrift2"/>
-      </w:pPr>
-      <w:bookmarkStart w:id="1" w:name="_Toc387649652"/>
-      <w:r>
-        <w:t xml:space="preserve">1.1 </w:t>
-      </w:r>
-      <w:r>
-        <w:t>Allgemeines</w:t>
       </w:r>
       <w:bookmarkEnd w:id="1"/>
     </w:p>
     <w:p/>
     <w:p>
-      <w:r>
-        <w:t>Dieses Pflichtenheft beschreibt die zu erbringenden Leistungen des App-Teams in Bezug auf das Projekt Großstadtjungle².</w:t>
-      </w:r>
-      <w:r>
-        <w:t xml:space="preserve"> </w:t>
-      </w:r>
-      <w:r>
-        <w:t>Ziel des Projektes ist die Entwicklung einer</w:t>
-      </w:r>
-      <w:r>
-        <w:t xml:space="preserve"> interaktive</w:t>
-      </w:r>
-      <w:r>
-        <w:t>n</w:t>
-      </w:r>
-      <w:r>
-        <w:t xml:space="preserve"> Stadtführung für Mannheim, die das Prinzip des </w:t>
-      </w:r>
-      <w:proofErr w:type="spellStart"/>
-      <w:r>
-        <w:t>GeoCachings</w:t>
-      </w:r>
-      <w:proofErr w:type="spellEnd"/>
-      <w:r>
-        <w:t xml:space="preserve"> nutzt, um ein eigenständiges Kennenlernen verschiedener </w:t>
-      </w:r>
-      <w:r>
-        <w:t>Sehenswürdigkeiten</w:t>
-      </w:r>
-      <w:r>
-        <w:t xml:space="preserve"> der Stadt zu ermöglichen.</w:t>
-      </w:r>
-    </w:p>
-    <w:p>
-      <w:r>
-        <w:t xml:space="preserve">Die Stadtführung wird dabei als App realisiert, um eine maximale Zugänglichkeit zu garantieren. Die App soll alle </w:t>
-      </w:r>
-      <w:r>
-        <w:t>Stadtinteressierten, die ein Smartphone besitzen,</w:t>
-      </w:r>
-      <w:r>
-        <w:t xml:space="preserve"> ansprechen und eine Alternative für  klassische Stadtführungen und Reiseführer bieten.</w:t>
-      </w:r>
+      <w:pPr>
+        <w:pStyle w:val="berschrift2"/>
+      </w:pPr>
+      <w:bookmarkStart w:id="2" w:name="_Toc387945342"/>
+      <w:r>
+        <w:t xml:space="preserve">1.1 </w:t>
+      </w:r>
+      <w:r>
+        <w:t>Allgemeines</w:t>
+      </w:r>
+      <w:bookmarkEnd w:id="2"/>
     </w:p>
     <w:p/>
     <w:p>
-      <w:pPr>
-        <w:pStyle w:val="berschrift2"/>
-      </w:pPr>
-      <w:bookmarkStart w:id="2" w:name="_Toc387649653"/>
-      <w:r>
-        <w:t>1.2 Projektgruppe</w:t>
-      </w:r>
-      <w:bookmarkEnd w:id="2"/>
-    </w:p>
-    <w:p/>
-    <w:tbl>
-      <w:tblPr>
-        <w:tblStyle w:val="Tabellenraster"/>
-        <w:tblW w:w="9084" w:type="dxa"/>
-        <w:tblLook w:val="04A0" w:firstRow="1" w:lastRow="0" w:firstColumn="1" w:lastColumn="0" w:noHBand="0" w:noVBand="1"/>
-      </w:tblPr>
-      <w:tblGrid>
-        <w:gridCol w:w="2910"/>
-        <w:gridCol w:w="2442"/>
-        <w:gridCol w:w="3732"/>
-      </w:tblGrid>
-      <w:tr>
-        <w:trPr>
-          <w:trHeight w:val="247"/>
-        </w:trPr>
-        <w:tc>
-          <w:tcPr>
-            <w:tcW w:w="2910" w:type="dxa"/>
-            <w:shd w:val="clear" w:color="auto" w:fill="BFBFBF" w:themeFill="background1" w:themeFillShade="BF"/>
-          </w:tcPr>
-          <w:p>
-            <w:r>
-              <w:t>Abteilung</w:t>
-            </w:r>
-          </w:p>
-        </w:tc>
-        <w:tc>
-          <w:tcPr>
-            <w:tcW w:w="2442" w:type="dxa"/>
-            <w:shd w:val="clear" w:color="auto" w:fill="BFBFBF" w:themeFill="background1" w:themeFillShade="BF"/>
-          </w:tcPr>
-          <w:p>
-            <w:r>
-              <w:t>Name</w:t>
-            </w:r>
-          </w:p>
-        </w:tc>
-        <w:tc>
-          <w:tcPr>
-            <w:tcW w:w="3732" w:type="dxa"/>
-            <w:shd w:val="clear" w:color="auto" w:fill="BFBFBF" w:themeFill="background1" w:themeFillShade="BF"/>
-          </w:tcPr>
-          <w:p>
-            <w:r>
-              <w:t>E-Mail</w:t>
-            </w:r>
-          </w:p>
-        </w:tc>
-      </w:tr>
-      <w:tr>
-        <w:trPr>
-          <w:trHeight w:val="262"/>
-        </w:trPr>
-        <w:tc>
-          <w:tcPr>
-            <w:tcW w:w="2910" w:type="dxa"/>
-          </w:tcPr>
-          <w:p>
-            <w:r>
-              <w:t>Project Management</w:t>
-            </w:r>
-          </w:p>
-        </w:tc>
-        <w:tc>
-          <w:tcPr>
-            <w:tcW w:w="2442" w:type="dxa"/>
-          </w:tcPr>
-          <w:p>
-            <w:r>
-              <w:t>Hendrik Niemann</w:t>
-            </w:r>
-          </w:p>
-        </w:tc>
-        <w:tc>
-          <w:tcPr>
-            <w:tcW w:w="3732" w:type="dxa"/>
-          </w:tcPr>
-          <w:p>
-            <w:hyperlink r:id="rId8" w:history="1">
-              <w:r>
-                <w:rPr>
-                  <w:rStyle w:val="Hyperlink"/>
-                </w:rPr>
-                <w:t>hendrik.niemann@live.de</w:t>
-              </w:r>
-            </w:hyperlink>
-          </w:p>
-        </w:tc>
-      </w:tr>
-      <w:tr>
-        <w:trPr>
-          <w:trHeight w:val="247"/>
-        </w:trPr>
-        <w:tc>
-          <w:tcPr>
-            <w:tcW w:w="2910" w:type="dxa"/>
-          </w:tcPr>
-          <w:p>
-            <w:r>
-              <w:t>Controlling</w:t>
-            </w:r>
-          </w:p>
-        </w:tc>
-        <w:tc>
-          <w:tcPr>
-            <w:tcW w:w="2442" w:type="dxa"/>
-          </w:tcPr>
-          <w:p>
-            <w:r>
-              <w:t>Nico Bollmann</w:t>
-            </w:r>
-          </w:p>
-        </w:tc>
-        <w:tc>
-          <w:tcPr>
-            <w:tcW w:w="3732" w:type="dxa"/>
-          </w:tcPr>
-          <w:p>
-            <w:r>
-              <w:t>nico.bollmann94@gmail.com</w:t>
-            </w:r>
-          </w:p>
-        </w:tc>
-      </w:tr>
-      <w:tr>
-        <w:trPr>
-          <w:trHeight w:val="262"/>
-        </w:trPr>
-        <w:tc>
-          <w:tcPr>
-            <w:tcW w:w="2910" w:type="dxa"/>
-          </w:tcPr>
-          <w:p>
-            <w:r>
-              <w:t>Senior Developer</w:t>
-            </w:r>
-          </w:p>
-        </w:tc>
-        <w:tc>
-          <w:tcPr>
-            <w:tcW w:w="2442" w:type="dxa"/>
-          </w:tcPr>
-          <w:p>
-            <w:r>
-              <w:t>Marco Heumann</w:t>
-            </w:r>
-          </w:p>
-        </w:tc>
-        <w:tc>
-          <w:tcPr>
-            <w:tcW w:w="3732" w:type="dxa"/>
-          </w:tcPr>
-          <w:p>
-            <w:hyperlink r:id="rId9" w:history="1">
-              <w:r>
-                <w:rPr>
-                  <w:rStyle w:val="Hyperlink"/>
-                </w:rPr>
-                <w:t>marco.heumann@web.de</w:t>
-              </w:r>
-            </w:hyperlink>
-          </w:p>
-        </w:tc>
-      </w:tr>
-      <w:tr>
-        <w:trPr>
-          <w:trHeight w:val="247"/>
-        </w:trPr>
-        <w:tc>
-          <w:tcPr>
-            <w:tcW w:w="2910" w:type="dxa"/>
-          </w:tcPr>
-          <w:p>
-            <w:r>
-              <w:t>Content Manager</w:t>
-            </w:r>
-          </w:p>
-        </w:tc>
-        <w:tc>
-          <w:tcPr>
-            <w:tcW w:w="2442" w:type="dxa"/>
-          </w:tcPr>
-          <w:p>
-            <w:r>
-              <w:t>Marco Schenkel</w:t>
-            </w:r>
-          </w:p>
-        </w:tc>
-        <w:tc>
-          <w:tcPr>
-            <w:tcW w:w="3732" w:type="dxa"/>
-          </w:tcPr>
-          <w:p>
-            <w:hyperlink r:id="rId10" w:history="1">
-              <w:r>
-                <w:rPr>
-                  <w:rStyle w:val="Hyperlink"/>
-                </w:rPr>
-                <w:t>marco.schenkel@isd.de</w:t>
-              </w:r>
-            </w:hyperlink>
-          </w:p>
-        </w:tc>
-      </w:tr>
-      <w:tr>
-        <w:trPr>
-          <w:trHeight w:val="262"/>
-        </w:trPr>
-        <w:tc>
-          <w:tcPr>
-            <w:tcW w:w="2910" w:type="dxa"/>
-          </w:tcPr>
-          <w:p>
-            <w:r>
-              <w:t>Quality Assurance</w:t>
-            </w:r>
-          </w:p>
-        </w:tc>
-        <w:tc>
-          <w:tcPr>
-            <w:tcW w:w="2442" w:type="dxa"/>
-          </w:tcPr>
-          <w:p>
-            <w:r>
-              <w:t>Robin Hartmann</w:t>
-            </w:r>
-          </w:p>
-        </w:tc>
-        <w:tc>
-          <w:tcPr>
-            <w:tcW w:w="3732" w:type="dxa"/>
-          </w:tcPr>
-          <w:p>
-            <w:r>
-              <w:t>robin1hartmann@web.de</w:t>
-            </w:r>
-          </w:p>
-        </w:tc>
-      </w:tr>
-      <w:tr>
-        <w:trPr>
-          <w:trHeight w:val="262"/>
-        </w:trPr>
-        <w:tc>
-          <w:tcPr>
-            <w:tcW w:w="2910" w:type="dxa"/>
-          </w:tcPr>
-          <w:p>
-            <w:r>
-              <w:t xml:space="preserve">Project </w:t>
-            </w:r>
-            <w:proofErr w:type="spellStart"/>
-            <w:r>
-              <w:t>Scheduling</w:t>
-            </w:r>
-            <w:proofErr w:type="spellEnd"/>
-          </w:p>
-        </w:tc>
-        <w:tc>
-          <w:tcPr>
-            <w:tcW w:w="2442" w:type="dxa"/>
-          </w:tcPr>
-          <w:p>
-            <w:r>
-              <w:t>Linus Henke</w:t>
-            </w:r>
-          </w:p>
-        </w:tc>
-        <w:tc>
-          <w:tcPr>
-            <w:tcW w:w="3732" w:type="dxa"/>
-          </w:tcPr>
-          <w:p>
-            <w:hyperlink r:id="rId11" w:history="1">
-              <w:r>
-                <w:rPr>
-                  <w:rStyle w:val="Hyperlink"/>
-                </w:rPr>
-                <w:t>i-am@ninut.de</w:t>
-              </w:r>
-            </w:hyperlink>
-          </w:p>
-        </w:tc>
-      </w:tr>
-      <w:tr>
-        <w:trPr>
-          <w:trHeight w:val="262"/>
-        </w:trPr>
-        <w:tc>
-          <w:tcPr>
-            <w:tcW w:w="2910" w:type="dxa"/>
-          </w:tcPr>
-          <w:p>
-            <w:r>
-              <w:t>Senior Designer</w:t>
-            </w:r>
-          </w:p>
-        </w:tc>
-        <w:tc>
-          <w:tcPr>
-            <w:tcW w:w="2442" w:type="dxa"/>
-          </w:tcPr>
-          <w:p>
-            <w:r>
-              <w:t>Manuel Benz</w:t>
-            </w:r>
-          </w:p>
-        </w:tc>
-        <w:tc>
-          <w:tcPr>
-            <w:tcW w:w="3732" w:type="dxa"/>
-          </w:tcPr>
-          <w:p>
-            <w:r>
-              <w:t>manuel.benz08@gmail.com</w:t>
-            </w:r>
-          </w:p>
-        </w:tc>
-      </w:tr>
-    </w:tbl>
-    <w:p/>
-    <w:p>
-      <w:r>
-        <w:br w:type="page"/>
+      <w:r>
+        <w:t>Dieses Pflichtenheft beschreibt die zu erbringenden Leistungen des App-Teams in Bezug auf das Projekt Großstadtjungle².</w:t>
+      </w:r>
+      <w:r>
+        <w:t xml:space="preserve"> </w:t>
+      </w:r>
+      <w:r>
+        <w:t>Ziel des Projektes ist die Entwicklung einer</w:t>
+      </w:r>
+      <w:r>
+        <w:t xml:space="preserve"> interaktive</w:t>
+      </w:r>
+      <w:r>
+        <w:t>n</w:t>
+      </w:r>
+      <w:r>
+        <w:t xml:space="preserve"> Stadtführung für Mannheim, die das Prinzip des GeoCachings nutzt, um ein eigenständiges Kennenlernen verschiedener </w:t>
+      </w:r>
+      <w:r>
+        <w:t>Sehenswürdigkeiten</w:t>
+      </w:r>
+      <w:r>
+        <w:t xml:space="preserve"> der Stadt zu ermöglichen.</w:t>
       </w:r>
     </w:p>
     <w:p>
+      <w:r>
+        <w:t xml:space="preserve">Die Stadtführung wird dabei als App realisiert, um eine maximale Zugänglichkeit zu garantieren. Die App soll alle </w:t>
+      </w:r>
+      <w:r>
+        <w:t>Stadtinteressierten, die ein Smartphone besitzen,</w:t>
+      </w:r>
+      <w:r>
+        <w:t xml:space="preserve"> ansprechen und eine Alternative für  klassische Stadtführungen und Reiseführer bieten.</w:t>
+      </w:r>
+    </w:p>
+    <w:p>
       <w:pPr>
         <w:pStyle w:val="berschrift1"/>
       </w:pPr>
-      <w:bookmarkStart w:id="3" w:name="_Toc387649654"/>
-      <w:r>
-        <w:lastRenderedPageBreak/>
+      <w:bookmarkStart w:id="3" w:name="_Toc387945343"/>
+      <w:r>
         <w:t xml:space="preserve">2 </w:t>
       </w:r>
       <w:r>
@@ -1829,7 +1485,7 @@
       <w:pPr>
         <w:pStyle w:val="berschrift2"/>
       </w:pPr>
-      <w:bookmarkStart w:id="4" w:name="_Toc387649655"/>
+      <w:bookmarkStart w:id="4" w:name="_Toc387945344"/>
       <w:r>
         <w:t xml:space="preserve">2.1 </w:t>
       </w:r>
@@ -1845,7 +1501,7 @@
       <w:r>
         <w:tab/>
       </w:r>
-      <w:bookmarkStart w:id="5" w:name="_Toc387649656"/>
+      <w:bookmarkStart w:id="5" w:name="_Toc387945345"/>
       <w:r>
         <w:t>2.1.1</w:t>
       </w:r>
@@ -1863,15 +1519,7 @@
       </w:r>
       <w:r>
         <w:br/>
-        <w:t xml:space="preserve">Die Tour führt durch die Mannheimer Innenstadt, damit Benutzer die zentralen und bekanntesten Ziele der </w:t>
-      </w:r>
-      <w:proofErr w:type="spellStart"/>
-      <w:r>
-        <w:t>Quadratestadt</w:t>
-      </w:r>
-      <w:proofErr w:type="spellEnd"/>
-      <w:r>
-        <w:t xml:space="preserve"> </w:t>
+        <w:t xml:space="preserve">Die Tour führt durch die Mannheimer Innenstadt, damit Benutzer die zentralen und bekanntesten Ziele der Quadratestadt </w:t>
       </w:r>
       <w:r>
         <w:t>erleben können</w:t>
@@ -1909,7 +1557,7 @@
       <w:r>
         <w:tab/>
       </w:r>
-      <w:bookmarkStart w:id="6" w:name="_Toc387649657"/>
+      <w:bookmarkStart w:id="6" w:name="_Toc387945346"/>
       <w:r>
         <w:t>2.1.2</w:t>
       </w:r>
@@ -1939,18 +1587,19 @@
         <w:t xml:space="preserve"> der Nutzer</w:t>
       </w:r>
       <w:r>
-        <w:t xml:space="preserve"> an den nächsten Ort der Tour kommt. So wird das Prinzip des </w:t>
-      </w:r>
-      <w:proofErr w:type="spellStart"/>
-      <w:r>
-        <w:t>GeoCachings</w:t>
-      </w:r>
-      <w:proofErr w:type="spellEnd"/>
-      <w:r>
-        <w:t xml:space="preserve"> in die Tour integriert.</w:t>
-      </w:r>
-      <w:r>
-        <w:t xml:space="preserve"> Die Rätsel werden dabei einen angenehmen Schwierigkeitsgrad haben, so dass die Benutzer nicht zu schwere, aber auch nicht zu leichte Rätsel lösen werden.</w:t>
+        <w:t xml:space="preserve"> an den nächsten Ort der Tour kommt. So wird das Prinzip des GeoCachings in die Tour integriert.</w:t>
+      </w:r>
+      <w:r>
+        <w:t xml:space="preserve"> Die Rätsel </w:t>
+      </w:r>
+      <w:r>
+        <w:t>haben</w:t>
+      </w:r>
+      <w:r>
+        <w:t xml:space="preserve"> dabei einen ange</w:t>
+      </w:r>
+      <w:r>
+        <w:t>messenen Schwierigkeitsgrad und sind innerhalb von wenigen Minuten lösbar.</w:t>
       </w:r>
     </w:p>
     <w:p>
@@ -1958,7 +1607,7 @@
         <w:pStyle w:val="berschrift3"/>
         <w:ind w:firstLine="708"/>
       </w:pPr>
-      <w:bookmarkStart w:id="7" w:name="_Toc387649658"/>
+      <w:bookmarkStart w:id="7" w:name="_Toc387945347"/>
       <w:r>
         <w:t>2.1.3 Grafische Oberfläche</w:t>
       </w:r>
@@ -1970,22 +1619,14 @@
       </w:pPr>
       <w:r>
         <w:br/>
-        <w:t xml:space="preserve">Die Oberfläche der App ist einfach gehalten und kompakt, um eine unkomplizierte Bedienung zu ermöglichen. Sie orientiert sich dabei an den üblichen Android- bzw. </w:t>
-      </w:r>
-      <w:proofErr w:type="spellStart"/>
-      <w:r>
-        <w:t>WindowsPhone</w:t>
-      </w:r>
-      <w:proofErr w:type="spellEnd"/>
-      <w:r>
-        <w:t>-Guidelines.</w:t>
+        <w:t>Die Oberfläche der App ist einfach gehalten und kompakt, um eine unkomplizierte Bedienung zu ermöglichen. Sie orientiert sich dabei an den üblichen Android- bzw. WindowsPhone-Guidelines.</w:t>
       </w:r>
     </w:p>
     <w:p>
       <w:pPr>
         <w:pStyle w:val="berschrift2"/>
       </w:pPr>
-      <w:bookmarkStart w:id="8" w:name="_Toc387649659"/>
+      <w:bookmarkStart w:id="8" w:name="_Toc387945348"/>
       <w:r>
         <w:t>2.2 Funktionen</w:t>
       </w:r>
@@ -2058,15 +1699,10 @@
       </w:r>
     </w:p>
     <w:p>
-      <w:r>
-        <w:br w:type="page"/>
-      </w:r>
-    </w:p>
-    <w:p>
       <w:pPr>
         <w:pStyle w:val="berschrift2"/>
       </w:pPr>
-      <w:bookmarkStart w:id="9" w:name="_Toc387649660"/>
+      <w:bookmarkStart w:id="9" w:name="_Toc387945349"/>
       <w:r>
         <w:lastRenderedPageBreak/>
         <w:t>2.3 Vergleich mit bestehenden Lösungen</w:t>
@@ -2134,7 +1770,7 @@
       <w:pPr>
         <w:pStyle w:val="berschrift2"/>
       </w:pPr>
-      <w:bookmarkStart w:id="10" w:name="_Toc387649661"/>
+      <w:bookmarkStart w:id="10" w:name="_Toc387945350"/>
       <w:r>
         <w:t>2.4 Übersicht der Meilensteine</w:t>
       </w:r>
@@ -2391,7 +2027,7 @@
       <w:pPr>
         <w:pStyle w:val="berschrift1"/>
       </w:pPr>
-      <w:bookmarkStart w:id="11" w:name="_Toc387649662"/>
+      <w:bookmarkStart w:id="11" w:name="_Toc387945351"/>
       <w:r>
         <w:lastRenderedPageBreak/>
         <w:t>3 Anforderungen</w:t>
@@ -2402,7 +2038,7 @@
       <w:pPr>
         <w:pStyle w:val="berschrift2"/>
       </w:pPr>
-      <w:bookmarkStart w:id="12" w:name="_Toc387649663"/>
+      <w:bookmarkStart w:id="12" w:name="_Toc387945352"/>
       <w:r>
         <w:t>3.1 Anforderungen an die Tour</w:t>
       </w:r>
@@ -2770,37 +2406,19 @@
           <w:lang w:val="en-GB"/>
         </w:rPr>
       </w:pPr>
-      <w:proofErr w:type="spellStart"/>
       <w:r>
         <w:rPr>
           <w:sz w:val="20"/>
           <w:lang w:val="en-GB"/>
         </w:rPr>
-        <w:t>Legende</w:t>
-      </w:r>
-      <w:proofErr w:type="spellEnd"/>
+        <w:t xml:space="preserve">Legende: </w:t>
+      </w:r>
       <w:r>
         <w:rPr>
           <w:sz w:val="20"/>
           <w:lang w:val="en-GB"/>
         </w:rPr>
-        <w:t xml:space="preserve">: </w:t>
-      </w:r>
-      <w:proofErr w:type="spellStart"/>
-      <w:r>
-        <w:rPr>
-          <w:sz w:val="20"/>
-          <w:lang w:val="en-GB"/>
-        </w:rPr>
-        <w:t>Prioritäten</w:t>
-      </w:r>
-      <w:proofErr w:type="spellEnd"/>
-      <w:r>
-        <w:rPr>
-          <w:sz w:val="20"/>
-          <w:lang w:val="en-GB"/>
-        </w:rPr>
-        <w:t xml:space="preserve">: </w:t>
+        <w:t xml:space="preserve">Prioritäten: </w:t>
       </w:r>
       <w:r>
         <w:rPr>
@@ -2814,7 +2432,7 @@
       <w:pPr>
         <w:pStyle w:val="berschrift2"/>
       </w:pPr>
-      <w:bookmarkStart w:id="13" w:name="_Toc387649664"/>
+      <w:bookmarkStart w:id="13" w:name="_Toc387945353"/>
       <w:r>
         <w:t>3.2 Anforderungen an die Rätsel</w:t>
       </w:r>
@@ -2990,7 +2608,19 @@
           </w:tcPr>
           <w:p>
             <w:r>
-              <w:t>Rätsel liefern Wissen über Standort</w:t>
+              <w:t xml:space="preserve">Rätsel </w:t>
+            </w:r>
+            <w:r>
+              <w:t>vermitteln</w:t>
+            </w:r>
+            <w:r>
+              <w:t xml:space="preserve"> Wissen über </w:t>
+            </w:r>
+            <w:r>
+              <w:t xml:space="preserve">den </w:t>
+            </w:r>
+            <w:r>
+              <w:t>Standort</w:t>
             </w:r>
           </w:p>
         </w:tc>
@@ -3019,7 +2649,7 @@
           </w:tcPr>
           <w:p>
             <w:r>
-              <w:t>RS-12</w:t>
+              <w:t>RS-13</w:t>
             </w:r>
           </w:p>
         </w:tc>
@@ -3032,7 +2662,19 @@
           </w:tcPr>
           <w:p>
             <w:r>
-              <w:t>Lösung der Rätsel: Information über nächsten Ort</w:t>
+              <w:t>Lösung der Rätsel</w:t>
+            </w:r>
+            <w:r>
+              <w:t xml:space="preserve"> verraten </w:t>
+            </w:r>
+            <w:r>
+              <w:t>Information über</w:t>
+            </w:r>
+            <w:r>
+              <w:t xml:space="preserve"> den</w:t>
+            </w:r>
+            <w:r>
+              <w:t xml:space="preserve"> nächsten Ort</w:t>
             </w:r>
           </w:p>
         </w:tc>
@@ -3098,44 +2740,19 @@
           <w:lang w:val="en-GB"/>
         </w:rPr>
       </w:pPr>
-      <w:proofErr w:type="spellStart"/>
       <w:r>
         <w:rPr>
           <w:sz w:val="20"/>
           <w:lang w:val="en-GB"/>
         </w:rPr>
-        <w:t>Legende</w:t>
-      </w:r>
-      <w:proofErr w:type="spellEnd"/>
-      <w:r>
-        <w:rPr>
-          <w:sz w:val="20"/>
-          <w:lang w:val="en-GB"/>
-        </w:rPr>
-        <w:t xml:space="preserve">: </w:t>
-      </w:r>
-      <w:proofErr w:type="spellStart"/>
-      <w:r>
-        <w:rPr>
-          <w:sz w:val="20"/>
-          <w:lang w:val="en-GB"/>
-        </w:rPr>
-        <w:t>Prioritäten</w:t>
-      </w:r>
-      <w:proofErr w:type="spellEnd"/>
-      <w:r>
-        <w:rPr>
-          <w:sz w:val="20"/>
-          <w:lang w:val="en-GB"/>
-        </w:rPr>
-        <w:t>: 1=must-have; 2=should-have; 3=nice-to-have</w:t>
+        <w:t>Legende: Prioritäten: 1=must-have; 2=should-have; 3=nice-to-have</w:t>
       </w:r>
     </w:p>
     <w:p>
       <w:pPr>
         <w:pStyle w:val="berschrift2"/>
       </w:pPr>
-      <w:bookmarkStart w:id="14" w:name="_Toc387649665"/>
+      <w:bookmarkStart w:id="14" w:name="_Toc387945354"/>
       <w:r>
         <w:t>3.3 Technische Anforderungen</w:t>
       </w:r>
@@ -3241,7 +2858,11 @@
             </w:tcBorders>
             <w:shd w:val="clear" w:color="auto" w:fill="auto"/>
           </w:tcPr>
-          <w:p/>
+          <w:p>
+            <w:r>
+              <w:t>1</w:t>
+            </w:r>
+          </w:p>
         </w:tc>
       </w:tr>
       <w:tr>
@@ -3310,13 +2931,8 @@
             </w:tcBorders>
           </w:tcPr>
           <w:p>
-            <w:proofErr w:type="spellStart"/>
-            <w:r>
-              <w:t>iOS</w:t>
-            </w:r>
-            <w:proofErr w:type="spellEnd"/>
-            <w:r>
-              <w:t xml:space="preserve"> (ab iPhone 3GS)</w:t>
+            <w:r>
+              <w:t>iOS (ab iPhone 3GS)</w:t>
             </w:r>
           </w:p>
         </w:tc>
@@ -3356,13 +2972,8 @@
             </w:tcBorders>
           </w:tcPr>
           <w:p>
-            <w:proofErr w:type="spellStart"/>
-            <w:r>
-              <w:t>WindowsPhone</w:t>
-            </w:r>
-            <w:proofErr w:type="spellEnd"/>
-            <w:r>
-              <w:t xml:space="preserve"> 7</w:t>
+            <w:r>
+              <w:t>WindowsPhone 7</w:t>
             </w:r>
             <w:r>
               <w:t xml:space="preserve"> oder höher</w:t>
@@ -3393,7 +3004,7 @@
           </w:tcPr>
           <w:p>
             <w:r>
-              <w:t>TK-13</w:t>
+              <w:t>TK-14</w:t>
             </w:r>
           </w:p>
         </w:tc>
@@ -3511,46 +3122,24 @@
           <w:lang w:val="en-GB"/>
         </w:rPr>
       </w:pPr>
-      <w:proofErr w:type="spellStart"/>
       <w:r>
         <w:rPr>
           <w:sz w:val="20"/>
           <w:lang w:val="en-GB"/>
         </w:rPr>
-        <w:t>Legende</w:t>
-      </w:r>
-      <w:proofErr w:type="spellEnd"/>
-      <w:r>
-        <w:rPr>
-          <w:sz w:val="20"/>
-          <w:lang w:val="en-GB"/>
-        </w:rPr>
-        <w:t xml:space="preserve">: </w:t>
-      </w:r>
-      <w:proofErr w:type="spellStart"/>
-      <w:r>
-        <w:rPr>
-          <w:sz w:val="20"/>
-          <w:lang w:val="en-GB"/>
-        </w:rPr>
-        <w:t>Prioritäten</w:t>
-      </w:r>
-      <w:proofErr w:type="spellEnd"/>
-      <w:r>
-        <w:rPr>
-          <w:sz w:val="20"/>
-          <w:lang w:val="en-GB"/>
-        </w:rPr>
-        <w:t>: 1=must-have; 2=should-have; 3=nice-to-have</w:t>
+        <w:t>Legende: Prioritäten: 1=must-have; 2=should-have; 3=nice-to-have</w:t>
       </w:r>
     </w:p>
     <w:p>
       <w:pPr>
         <w:pStyle w:val="berschrift2"/>
       </w:pPr>
-      <w:bookmarkStart w:id="15" w:name="_Toc387649666"/>
-      <w:r>
-        <w:t>3.5 Schnittstellen</w:t>
+      <w:bookmarkStart w:id="15" w:name="_Toc387945355"/>
+      <w:r>
+        <w:t>3.4</w:t>
+      </w:r>
+      <w:r>
+        <w:t xml:space="preserve"> Schnittstellen</w:t>
       </w:r>
       <w:bookmarkEnd w:id="15"/>
     </w:p>
@@ -3704,7 +3293,16 @@
           </w:tcPr>
           <w:p>
             <w:r>
-              <w:t>Karte des OS eingebunden</w:t>
+              <w:t xml:space="preserve">Die </w:t>
+            </w:r>
+            <w:r>
+              <w:t>Karte des OS</w:t>
+            </w:r>
+            <w:r>
+              <w:t xml:space="preserve"> wird von der App</w:t>
+            </w:r>
+            <w:r>
+              <w:t xml:space="preserve"> eingebunden</w:t>
             </w:r>
           </w:p>
         </w:tc>
@@ -3727,37 +3325,12 @@
           <w:lang w:val="en-GB"/>
         </w:rPr>
       </w:pPr>
-      <w:proofErr w:type="spellStart"/>
       <w:r>
         <w:rPr>
           <w:sz w:val="20"/>
           <w:lang w:val="en-GB"/>
         </w:rPr>
-        <w:t>Legende</w:t>
-      </w:r>
-      <w:proofErr w:type="spellEnd"/>
-      <w:r>
-        <w:rPr>
-          <w:sz w:val="20"/>
-          <w:lang w:val="en-GB"/>
-        </w:rPr>
-        <w:t xml:space="preserve">: </w:t>
-      </w:r>
-      <w:proofErr w:type="spellStart"/>
-      <w:r>
-        <w:rPr>
-          <w:sz w:val="20"/>
-          <w:lang w:val="en-GB"/>
-        </w:rPr>
-        <w:t>Prioritäten</w:t>
-      </w:r>
-      <w:proofErr w:type="spellEnd"/>
-      <w:r>
-        <w:rPr>
-          <w:sz w:val="20"/>
-          <w:lang w:val="en-GB"/>
-        </w:rPr>
-        <w:t>: 1=must-have; 2=should-have; 3=nice-to-have</w:t>
+        <w:t>Legende: Prioritäten: 1=must-have; 2=should-have; 3=nice-to-have</w:t>
       </w:r>
     </w:p>
     <w:p>
@@ -3779,10 +3352,16 @@
       <w:pPr>
         <w:pStyle w:val="berschrift2"/>
       </w:pPr>
-      <w:bookmarkStart w:id="16" w:name="_Toc387649667"/>
+      <w:bookmarkStart w:id="16" w:name="_Toc387945356"/>
       <w:r>
         <w:lastRenderedPageBreak/>
-        <w:t>3.6 Qualitätsanforderungen</w:t>
+        <w:t>3.</w:t>
+      </w:r>
+      <w:r>
+        <w:t>5</w:t>
+      </w:r>
+      <w:r>
+        <w:t xml:space="preserve"> Qualitätsanforderungen</w:t>
       </w:r>
       <w:bookmarkEnd w:id="16"/>
       <w:r>
@@ -3864,39 +3443,17 @@
                 <w:lang w:val="en-GB"/>
               </w:rPr>
             </w:pPr>
-            <w:proofErr w:type="spellStart"/>
             <w:r>
               <w:rPr>
                 <w:lang w:val="en-GB"/>
               </w:rPr>
-              <w:t>Einhaltung</w:t>
-            </w:r>
-            <w:proofErr w:type="spellEnd"/>
+              <w:t xml:space="preserve">Einhaltung der </w:t>
+            </w:r>
             <w:r>
               <w:rPr>
                 <w:lang w:val="en-GB"/>
               </w:rPr>
-              <w:t xml:space="preserve"> der </w:t>
-            </w:r>
-            <w:r>
-              <w:rPr>
-                <w:lang w:val="en-GB"/>
-              </w:rPr>
-              <w:t xml:space="preserve">Android Design Principles </w:t>
-            </w:r>
-            <w:proofErr w:type="spellStart"/>
-            <w:r>
-              <w:rPr>
-                <w:lang w:val="en-GB"/>
-              </w:rPr>
-              <w:t>bzw</w:t>
-            </w:r>
-            <w:proofErr w:type="spellEnd"/>
-            <w:r>
-              <w:rPr>
-                <w:lang w:val="en-GB"/>
-              </w:rPr>
-              <w:t>. Windows Phone Design Principles</w:t>
+              <w:t>Android Design Principles bzw. Windows Phone Design Principles</w:t>
             </w:r>
           </w:p>
         </w:tc>
@@ -4039,12 +3596,13 @@
               <w:t xml:space="preserve">Rätsel sind </w:t>
             </w:r>
             <w:r>
-              <w:t>von 90% der Personen innerhalb von 15 Minuten l</w:t>
-            </w:r>
-            <w:bookmarkStart w:id="17" w:name="_GoBack"/>
-            <w:bookmarkEnd w:id="17"/>
-            <w:r>
-              <w:t>ösbar</w:t>
+              <w:t xml:space="preserve">von 90% der Personen innerhalb </w:t>
+            </w:r>
+            <w:r>
+              <w:t>von 10</w:t>
+            </w:r>
+            <w:r>
+              <w:t xml:space="preserve"> Minuten lösbar</w:t>
             </w:r>
           </w:p>
         </w:tc>
@@ -4052,7 +3610,11 @@
           <w:tcPr>
             <w:tcW w:w="1165" w:type="dxa"/>
           </w:tcPr>
-          <w:p/>
+          <w:p>
+            <w:r>
+              <w:t>1</w:t>
+            </w:r>
+          </w:p>
         </w:tc>
       </w:tr>
     </w:tbl>
@@ -4063,50 +3625,39 @@
           <w:lang w:val="en-GB"/>
         </w:rPr>
       </w:pPr>
-      <w:proofErr w:type="spellStart"/>
       <w:r>
         <w:rPr>
           <w:sz w:val="20"/>
           <w:lang w:val="en-GB"/>
         </w:rPr>
-        <w:t>Legende</w:t>
-      </w:r>
-      <w:proofErr w:type="spellEnd"/>
-      <w:r>
-        <w:rPr>
-          <w:sz w:val="20"/>
-          <w:lang w:val="en-GB"/>
-        </w:rPr>
-        <w:t xml:space="preserve">: </w:t>
-      </w:r>
-      <w:proofErr w:type="spellStart"/>
-      <w:r>
-        <w:rPr>
-          <w:sz w:val="20"/>
-          <w:lang w:val="en-GB"/>
-        </w:rPr>
-        <w:t>Prioritäten</w:t>
-      </w:r>
-      <w:proofErr w:type="spellEnd"/>
-      <w:r>
-        <w:rPr>
-          <w:sz w:val="20"/>
-          <w:lang w:val="en-GB"/>
-        </w:rPr>
-        <w:t>: 1=must-have; 2=should-have; 3=nice-to-have</w:t>
+        <w:t>Legende: Prioritäten: 1=must-have; 2=should-have; 3=nice-to-have</w:t>
       </w:r>
     </w:p>
     <w:p>
       <w:pPr>
         <w:pStyle w:val="berschrift1"/>
       </w:pPr>
+      <w:bookmarkStart w:id="17" w:name="_Toc387945357"/>
       <w:r>
         <w:t>4 Lieferdatum und Lieferbedingungen</w:t>
       </w:r>
+      <w:bookmarkEnd w:id="17"/>
     </w:p>
     <w:p>
       <w:r>
-        <w:t>Das voraussichtliche Lieferdatum ist der 24. Juni 2014 mit einer abschließenden Präsentation beim Kunden.</w:t>
+        <w:t xml:space="preserve">Das </w:t>
+      </w:r>
+      <w:r>
+        <w:t>geplante</w:t>
+      </w:r>
+      <w:r>
+        <w:t xml:space="preserve"> Lieferdatum ist der 24. Juni 2014</w:t>
+      </w:r>
+      <w:r>
+        <w:t xml:space="preserve"> und beinhaltet eine abschließende</w:t>
+      </w:r>
+      <w:r>
+        <w:t xml:space="preserve"> Präsentation.</w:t>
       </w:r>
     </w:p>
     <w:p>
@@ -4116,7 +3667,7 @@
       <w:r>
         <w:br w:type="page"/>
       </w:r>
-      <w:bookmarkStart w:id="18" w:name="_Toc387649668"/>
+      <w:bookmarkStart w:id="18" w:name="_Toc387945358"/>
       <w:r>
         <w:lastRenderedPageBreak/>
         <w:t>5</w:t>
@@ -4338,7 +3889,7 @@
       </w:r>
     </w:p>
     <w:sectPr>
-      <w:footerReference w:type="default" r:id="rId12"/>
+      <w:footerReference w:type="default" r:id="rId8"/>
       <w:pgSz w:w="11906" w:h="16838"/>
       <w:pgMar w:top="1417" w:right="1417" w:bottom="1134" w:left="1417" w:header="708" w:footer="708" w:gutter="0"/>
       <w:cols w:space="708"/>
@@ -4423,7 +3974,7 @@
         <w:rFonts w:asciiTheme="majorHAnsi" w:eastAsiaTheme="majorEastAsia" w:hAnsiTheme="majorHAnsi" w:cstheme="majorBidi"/>
         <w:noProof/>
       </w:rPr>
-      <w:t>7</w:t>
+      <w:t>1</w:t>
     </w:r>
     <w:r>
       <w:rPr>
@@ -5743,7 +5294,7 @@
 </file>
 
 <file path=customXml/itemProps1.xml><?xml version="1.0" encoding="utf-8"?>
-<ds:datastoreItem xmlns:ds="http://schemas.openxmlformats.org/officeDocument/2006/customXml" ds:itemID="{FCC491E3-D11D-473E-8393-72A28272C7D1}">
+<ds:datastoreItem xmlns:ds="http://schemas.openxmlformats.org/officeDocument/2006/customXml" ds:itemID="{213FA8DB-2143-4722-9068-1C48471ECFC0}">
   <ds:schemaRefs>
     <ds:schemaRef ds:uri="http://schemas.openxmlformats.org/officeDocument/2006/bibliography"/>
   </ds:schemaRefs>

</xml_diff>